<commit_message>
final edit for the proposal document and coverted to pdf
</commit_message>
<xml_diff>
--- a/Documents/Soccer/Documentation/Database_Submission_2-19-17.docx
+++ b/Documents/Soccer/Documentation/Database_Submission_2-19-17.docx
@@ -1,6 +1,6 @@
 
 <file path=word/document.xml><?xml version="1.0" encoding="utf-8"?>
-<w:document xmlns:wpc="http://schemas.microsoft.com/office/word/2010/wordprocessingCanvas" xmlns:mo="http://schemas.microsoft.com/office/mac/office/2008/main" xmlns:mc="http://schemas.openxmlformats.org/markup-compatibility/2006" xmlns:mv="urn:schemas-microsoft-com:mac:vml" xmlns:o="urn:schemas-microsoft-com:office:office" xmlns:r="http://schemas.openxmlformats.org/officeDocument/2006/relationships" xmlns:m="http://schemas.openxmlformats.org/officeDocument/2006/math" xmlns:v="urn:schemas-microsoft-com:vml" xmlns:wp14="http://schemas.microsoft.com/office/word/2010/wordprocessingDrawing" xmlns:wp="http://schemas.openxmlformats.org/drawingml/2006/wordprocessingDrawing" xmlns:w10="urn:schemas-microsoft-com:office:word" xmlns:w="http://schemas.openxmlformats.org/wordprocessingml/2006/main" xmlns:w14="http://schemas.microsoft.com/office/word/2010/wordml" xmlns:wpg="http://schemas.microsoft.com/office/word/2010/wordprocessingGroup" xmlns:wpi="http://schemas.microsoft.com/office/word/2010/wordprocessingInk" xmlns:wne="http://schemas.microsoft.com/office/word/2006/wordml" xmlns:wps="http://schemas.microsoft.com/office/word/2010/wordprocessingShape" mc:Ignorable="w14 wp14">
+<w:document xmlns:wpc="http://schemas.microsoft.com/office/word/2010/wordprocessingCanvas" xmlns:mo="http://schemas.microsoft.com/office/mac/office/2008/main" xmlns:mc="http://schemas.openxmlformats.org/markup-compatibility/2006" xmlns:mv="urn:schemas-microsoft-com:mac:vml" xmlns:o="urn:schemas-microsoft-com:office:office" xmlns:r="http://schemas.openxmlformats.org/officeDocument/2006/relationships" xmlns:m="http://schemas.openxmlformats.org/officeDocument/2006/math" xmlns:v="urn:schemas-microsoft-com:vml" xmlns:wp14="http://schemas.microsoft.com/office/word/2010/wordprocessingDrawing" xmlns:wp="http://schemas.openxmlformats.org/drawingml/2006/wordprocessingDrawing" xmlns:w10="urn:schemas-microsoft-com:office:word" xmlns:w="http://schemas.openxmlformats.org/wordprocessingml/2006/main" xmlns:w14="http://schemas.microsoft.com/office/word/2010/wordml" xmlns:w15="http://schemas.microsoft.com/office/word/2012/wordml" xmlns:wpg="http://schemas.microsoft.com/office/word/2010/wordprocessingGroup" xmlns:wpi="http://schemas.microsoft.com/office/word/2010/wordprocessingInk" xmlns:wne="http://schemas.microsoft.com/office/word/2006/wordml" xmlns:wps="http://schemas.microsoft.com/office/word/2010/wordprocessingShape" mc:Ignorable="w14 w15 wp14">
   <w:body>
     <w:sdt>
       <w:sdtPr>
@@ -365,6 +365,7 @@
                                     <w:dataBinding w:prefixMappings="xmlns:ns0='http://purl.org/dc/elements/1.1/' xmlns:ns1='http://schemas.openxmlformats.org/package/2006/metadata/core-properties' " w:xpath="/ns1:coreProperties[1]/ns0:title[1]" w:storeItemID="{6C3C8BC8-F283-45AE-878A-BAB7291924A1}"/>
                                     <w:text/>
                                   </w:sdtPr>
+                                  <w:sdtEndPr/>
                                   <w:sdtContent>
                                     <w:p>
                                       <w:pPr>
@@ -414,9 +415,9 @@
               </mc:Choice>
               <mc:Fallback>
                 <w:pict>
-                  <v:group id="Group 193" o:spid="_x0000_s1026" style="position:absolute;margin-left:0;margin-top:0;width:540.55pt;height:718.4pt;z-index:-251657216;mso-width-percent:882;mso-height-percent:909;mso-position-horizontal:center;mso-position-horizontal-relative:page;mso-position-vertical:center;mso-position-vertical-relative:page;mso-width-percent:882;mso-height-percent:909" coordsize="6864824,9123528" o:gfxdata="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">
-                    <v:rect id="Rectangle 194" o:spid="_x0000_s1027" style="position:absolute;width:6858000;height:1371600;visibility:visible;mso-wrap-style:square;v-text-anchor:middle" o:gfxdata="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" fillcolor="#5b9bd5 [3204]" stroked="f" strokeweight="1pt"/>
-                    <v:rect id="Rectangle 195" o:spid="_x0000_s1028" style="position:absolute;top:4094328;width:6858000;height:5029200;visibility:visible;mso-wrap-style:square;v-text-anchor:bottom" o:gfxdata="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" fillcolor="#5b9bd5 [3204]" stroked="f" strokeweight="1pt">
+                  <v:group w14:anchorId="6AAFE399" id="Group_x0020_193" o:spid="_x0000_s1026" style="position:absolute;margin-left:0;margin-top:0;width:540.55pt;height:718.4pt;z-index:-251657216;mso-width-percent:882;mso-height-percent:909;mso-position-horizontal:center;mso-position-horizontal-relative:page;mso-position-vertical:center;mso-position-vertical-relative:page;mso-width-percent:882;mso-height-percent:909" coordsize="6864824,9123528" o:gfxdata="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">
+                    <v:rect id="Rectangle_x0020_194" o:spid="_x0000_s1027" style="position:absolute;width:6858000;height:1371600;visibility:visible;mso-wrap-style:square;v-text-anchor:middle" o:gfxdata="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" fillcolor="#5b9bd5 [3204]" stroked="f" strokeweight="1pt"/>
+                    <v:rect id="Rectangle_x0020_195" o:spid="_x0000_s1028" style="position:absolute;top:4094328;width:6858000;height:5029200;visibility:visible;mso-wrap-style:square;v-text-anchor:bottom" o:gfxdata="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" fillcolor="#5b9bd5 [3204]" stroked="f" strokeweight="1pt">
                       <v:textbox inset="36pt,57.6pt,36pt,36pt">
                         <w:txbxContent>
                           <w:p>
@@ -602,7 +603,7 @@
                       <v:stroke joinstyle="miter"/>
                       <v:path gradientshapeok="t" o:connecttype="rect"/>
                     </v:shapetype>
-                    <v:shape id="Text Box 196" o:spid="_x0000_s1029" type="#_x0000_t202" style="position:absolute;left:6824;top:1371600;width:6858000;height:2722728;visibility:visible;mso-wrap-style:square;v-text-anchor:middle" o:gfxdata="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" fillcolor="white [3212]" stroked="f" strokeweight=".5pt">
+                    <v:shape id="Text_x0020_Box_x0020_196" o:spid="_x0000_s1029" type="#_x0000_t202" style="position:absolute;left:6824;top:1371600;width:6858000;height:2722728;visibility:visible;mso-wrap-style:square;v-text-anchor:middle" o:gfxdata="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" fillcolor="white [3212]" stroked="f" strokeweight=".5pt">
                       <v:textbox inset="36pt,7.2pt,36pt,7.2pt">
                         <w:txbxContent>
                           <w:sdt>
@@ -620,6 +621,7 @@
                               <w:dataBinding w:prefixMappings="xmlns:ns0='http://purl.org/dc/elements/1.1/' xmlns:ns1='http://schemas.openxmlformats.org/package/2006/metadata/core-properties' " w:xpath="/ns1:coreProperties[1]/ns0:title[1]" w:storeItemID="{6C3C8BC8-F283-45AE-878A-BAB7291924A1}"/>
                               <w:text/>
                             </w:sdtPr>
+                            <w:sdtEndPr/>
                             <w:sdtContent>
                               <w:p>
                                 <w:pPr>
@@ -703,6 +705,7 @@
         <w:autoSpaceDN w:val="0"/>
         <w:adjustRightInd w:val="0"/>
         <w:spacing w:after="240" w:line="240" w:lineRule="auto"/>
+        <w:jc w:val="both"/>
         <w:rPr>
           <w:rFonts w:ascii="Cambria" w:hAnsi="Cambria" w:cs="Times"/>
           <w:color w:val="000000"/>
@@ -4148,8 +4151,6 @@
               </w:rPr>
               <w:t>team</w:t>
             </w:r>
-            <w:bookmarkStart w:id="2" w:name="_GoBack"/>
-            <w:bookmarkEnd w:id="2"/>
             <w:r>
               <w:rPr>
                 <w:rFonts w:ascii="Cambria" w:eastAsia="Cambria" w:hAnsi="Cambria" w:cs="Cambria"/>
@@ -7040,7 +7041,25 @@
                 <w:sz w:val="24"/>
                 <w:szCs w:val="24"/>
               </w:rPr>
-              <w:t xml:space="preserve">Input: Administrator selects the name of the base table he wants to update and the “delete” option. </w:t>
+              <w:t xml:space="preserve">Input: Administrator selects the name of the </w:t>
+            </w:r>
+            <w:r>
+              <w:rPr>
+                <w:rFonts w:ascii="Cambria" w:eastAsia="Cambria" w:hAnsi="Cambria" w:cs="Cambria"/>
+                <w:bCs/>
+                <w:sz w:val="24"/>
+                <w:szCs w:val="24"/>
+              </w:rPr>
+              <w:t>competition table</w:t>
+            </w:r>
+            <w:r>
+              <w:rPr>
+                <w:rFonts w:ascii="Cambria" w:eastAsia="Cambria" w:hAnsi="Cambria" w:cs="Cambria"/>
+                <w:bCs/>
+                <w:sz w:val="24"/>
+                <w:szCs w:val="24"/>
+              </w:rPr>
+              <w:t xml:space="preserve"> and the “delete” option. </w:t>
             </w:r>
             <w:r>
               <w:rPr>
@@ -7074,7 +7093,25 @@
                 <w:sz w:val="24"/>
                 <w:szCs w:val="24"/>
               </w:rPr>
-              <w:t>Output: System displays selected table and a search field.</w:t>
+              <w:t xml:space="preserve">Output: System displays </w:t>
+            </w:r>
+            <w:r>
+              <w:rPr>
+                <w:rFonts w:ascii="Cambria" w:eastAsia="Cambria" w:hAnsi="Cambria" w:cs="Cambria"/>
+                <w:bCs/>
+                <w:sz w:val="24"/>
+                <w:szCs w:val="24"/>
+              </w:rPr>
+              <w:t>the competition</w:t>
+            </w:r>
+            <w:r>
+              <w:rPr>
+                <w:rFonts w:ascii="Cambria" w:eastAsia="Cambria" w:hAnsi="Cambria" w:cs="Cambria"/>
+                <w:bCs/>
+                <w:sz w:val="24"/>
+                <w:szCs w:val="24"/>
+              </w:rPr>
+              <w:t xml:space="preserve"> table and a search field.</w:t>
             </w:r>
           </w:p>
           <w:p>
@@ -7400,7 +7437,25 @@
                 <w:sz w:val="24"/>
                 <w:szCs w:val="24"/>
               </w:rPr>
-              <w:t xml:space="preserve">Input: Administrator selects the name of the base table he wants to update and the “delete” option. </w:t>
+              <w:t>Input:</w:t>
+            </w:r>
+            <w:r>
+              <w:rPr>
+                <w:rFonts w:ascii="Cambria" w:eastAsia="Cambria" w:hAnsi="Cambria" w:cs="Cambria"/>
+                <w:bCs/>
+                <w:sz w:val="24"/>
+                <w:szCs w:val="24"/>
+              </w:rPr>
+              <w:t xml:space="preserve"> Administrator selects the team </w:t>
+            </w:r>
+            <w:r>
+              <w:rPr>
+                <w:rFonts w:ascii="Cambria" w:eastAsia="Cambria" w:hAnsi="Cambria" w:cs="Cambria"/>
+                <w:bCs/>
+                <w:sz w:val="24"/>
+                <w:szCs w:val="24"/>
+              </w:rPr>
+              <w:t xml:space="preserve">and the “delete” option. </w:t>
             </w:r>
             <w:r>
               <w:rPr>
@@ -7434,7 +7489,25 @@
                 <w:sz w:val="24"/>
                 <w:szCs w:val="24"/>
               </w:rPr>
-              <w:t>Output: System displays selected table and a search field.</w:t>
+              <w:t xml:space="preserve">Output: System displays </w:t>
+            </w:r>
+            <w:r>
+              <w:rPr>
+                <w:rFonts w:ascii="Cambria" w:eastAsia="Cambria" w:hAnsi="Cambria" w:cs="Cambria"/>
+                <w:bCs/>
+                <w:sz w:val="24"/>
+                <w:szCs w:val="24"/>
+              </w:rPr>
+              <w:t>the team</w:t>
+            </w:r>
+            <w:r>
+              <w:rPr>
+                <w:rFonts w:ascii="Cambria" w:eastAsia="Cambria" w:hAnsi="Cambria" w:cs="Cambria"/>
+                <w:bCs/>
+                <w:sz w:val="24"/>
+                <w:szCs w:val="24"/>
+              </w:rPr>
+              <w:t xml:space="preserve"> table and a search field.</w:t>
             </w:r>
           </w:p>
           <w:p>
@@ -7484,32 +7557,32 @@
                 <w:sz w:val="24"/>
                 <w:szCs w:val="24"/>
               </w:rPr>
+              <w:t xml:space="preserve">Input: The user clicks on “delete” button. </w:t>
+            </w:r>
+          </w:p>
+          <w:p>
+            <w:pPr>
+              <w:pStyle w:val="ListParagraph"/>
+              <w:numPr>
+                <w:ilvl w:val="0"/>
+                <w:numId w:val="34"/>
+              </w:numPr>
+              <w:rPr>
+                <w:rFonts w:ascii="Cambria" w:eastAsia="Cambria" w:hAnsi="Cambria" w:cs="Cambria"/>
+                <w:b/>
+                <w:bCs/>
+                <w:sz w:val="24"/>
+                <w:szCs w:val="24"/>
+              </w:rPr>
+            </w:pPr>
+            <w:r>
+              <w:rPr>
+                <w:rFonts w:ascii="Cambria" w:eastAsia="Cambria" w:hAnsi="Cambria" w:cs="Cambria"/>
+                <w:bCs/>
+                <w:sz w:val="24"/>
+                <w:szCs w:val="24"/>
+              </w:rPr>
               <w:lastRenderedPageBreak/>
-              <w:t xml:space="preserve">Input: The user clicks on “delete” button. </w:t>
-            </w:r>
-          </w:p>
-          <w:p>
-            <w:pPr>
-              <w:pStyle w:val="ListParagraph"/>
-              <w:numPr>
-                <w:ilvl w:val="0"/>
-                <w:numId w:val="34"/>
-              </w:numPr>
-              <w:rPr>
-                <w:rFonts w:ascii="Cambria" w:eastAsia="Cambria" w:hAnsi="Cambria" w:cs="Cambria"/>
-                <w:b/>
-                <w:bCs/>
-                <w:sz w:val="24"/>
-                <w:szCs w:val="24"/>
-              </w:rPr>
-            </w:pPr>
-            <w:r>
-              <w:rPr>
-                <w:rFonts w:ascii="Cambria" w:eastAsia="Cambria" w:hAnsi="Cambria" w:cs="Cambria"/>
-                <w:bCs/>
-                <w:sz w:val="24"/>
-                <w:szCs w:val="24"/>
-              </w:rPr>
               <w:t>Output: System displays “Table will be updated, click yes to continue”.</w:t>
             </w:r>
           </w:p>
@@ -7721,7 +7794,25 @@
                 <w:sz w:val="24"/>
                 <w:szCs w:val="24"/>
               </w:rPr>
-              <w:t xml:space="preserve">Input: Administrator selects the name of the base table he wants to update and the “delete” option. </w:t>
+              <w:t>Input: Administrator sel</w:t>
+            </w:r>
+            <w:r>
+              <w:rPr>
+                <w:rFonts w:ascii="Cambria" w:eastAsia="Cambria" w:hAnsi="Cambria" w:cs="Cambria"/>
+                <w:bCs/>
+                <w:sz w:val="24"/>
+                <w:szCs w:val="24"/>
+              </w:rPr>
+              <w:t xml:space="preserve">ects the player table </w:t>
+            </w:r>
+            <w:r>
+              <w:rPr>
+                <w:rFonts w:ascii="Cambria" w:eastAsia="Cambria" w:hAnsi="Cambria" w:cs="Cambria"/>
+                <w:bCs/>
+                <w:sz w:val="24"/>
+                <w:szCs w:val="24"/>
+              </w:rPr>
+              <w:t xml:space="preserve">and the “delete” option. </w:t>
             </w:r>
             <w:r>
               <w:rPr>
@@ -7755,7 +7846,25 @@
                 <w:sz w:val="24"/>
                 <w:szCs w:val="24"/>
               </w:rPr>
-              <w:t>Output: System displays selected table and a search field.</w:t>
+              <w:t xml:space="preserve">Output: System displays </w:t>
+            </w:r>
+            <w:r>
+              <w:rPr>
+                <w:rFonts w:ascii="Cambria" w:eastAsia="Cambria" w:hAnsi="Cambria" w:cs="Cambria"/>
+                <w:bCs/>
+                <w:sz w:val="24"/>
+                <w:szCs w:val="24"/>
+              </w:rPr>
+              <w:t xml:space="preserve">player </w:t>
+            </w:r>
+            <w:r>
+              <w:rPr>
+                <w:rFonts w:ascii="Cambria" w:eastAsia="Cambria" w:hAnsi="Cambria" w:cs="Cambria"/>
+                <w:bCs/>
+                <w:sz w:val="24"/>
+                <w:szCs w:val="24"/>
+              </w:rPr>
+              <w:t>table and a search field.</w:t>
             </w:r>
           </w:p>
           <w:p>
@@ -8052,8 +8161,19 @@
                 <w:sz w:val="24"/>
                 <w:szCs w:val="24"/>
               </w:rPr>
-              <w:t xml:space="preserve">Input: Administrator selects the name of the base table he wants to update and the “delete” option. </w:t>
-            </w:r>
+              <w:t xml:space="preserve">Input: Administrator selects the name of the </w:t>
+            </w:r>
+            <w:proofErr w:type="spellStart"/>
+            <w:r>
+              <w:rPr>
+                <w:rFonts w:ascii="Cambria" w:eastAsia="Cambria" w:hAnsi="Cambria" w:cs="Cambria"/>
+                <w:bCs/>
+                <w:sz w:val="24"/>
+                <w:szCs w:val="24"/>
+              </w:rPr>
+              <w:t>leagueTable</w:t>
+            </w:r>
+            <w:proofErr w:type="spellEnd"/>
             <w:r>
               <w:rPr>
                 <w:rFonts w:ascii="Cambria" w:eastAsia="Cambria" w:hAnsi="Cambria" w:cs="Cambria"/>
@@ -8063,6 +8183,33 @@
               </w:rPr>
               <w:t xml:space="preserve"> </w:t>
             </w:r>
+            <w:r>
+              <w:rPr>
+                <w:rFonts w:ascii="Cambria" w:eastAsia="Cambria" w:hAnsi="Cambria" w:cs="Cambria"/>
+                <w:bCs/>
+                <w:sz w:val="24"/>
+                <w:szCs w:val="24"/>
+              </w:rPr>
+              <w:t xml:space="preserve">table </w:t>
+            </w:r>
+            <w:r>
+              <w:rPr>
+                <w:rFonts w:ascii="Cambria" w:eastAsia="Cambria" w:hAnsi="Cambria" w:cs="Cambria"/>
+                <w:bCs/>
+                <w:sz w:val="24"/>
+                <w:szCs w:val="24"/>
+              </w:rPr>
+              <w:t xml:space="preserve">and the “delete” option. </w:t>
+            </w:r>
+            <w:r>
+              <w:rPr>
+                <w:rFonts w:ascii="Cambria" w:eastAsia="Cambria" w:hAnsi="Cambria" w:cs="Cambria"/>
+                <w:bCs/>
+                <w:sz w:val="24"/>
+                <w:szCs w:val="24"/>
+              </w:rPr>
+              <w:t xml:space="preserve"> </w:t>
+            </w:r>
           </w:p>
           <w:p>
             <w:pPr>
@@ -8086,7 +8233,36 @@
                 <w:sz w:val="24"/>
                 <w:szCs w:val="24"/>
               </w:rPr>
-              <w:t>Output: System displays selected table and a search field.</w:t>
+              <w:t xml:space="preserve">Output: System displays </w:t>
+            </w:r>
+            <w:r>
+              <w:rPr>
+                <w:rFonts w:ascii="Cambria" w:eastAsia="Cambria" w:hAnsi="Cambria" w:cs="Cambria"/>
+                <w:bCs/>
+                <w:sz w:val="24"/>
+                <w:szCs w:val="24"/>
+              </w:rPr>
+              <w:t xml:space="preserve">the </w:t>
+            </w:r>
+            <w:proofErr w:type="spellStart"/>
+            <w:r>
+              <w:rPr>
+                <w:rFonts w:ascii="Cambria" w:eastAsia="Cambria" w:hAnsi="Cambria" w:cs="Cambria"/>
+                <w:bCs/>
+                <w:sz w:val="24"/>
+                <w:szCs w:val="24"/>
+              </w:rPr>
+              <w:t>leagueTable</w:t>
+            </w:r>
+            <w:proofErr w:type="spellEnd"/>
+            <w:r>
+              <w:rPr>
+                <w:rFonts w:ascii="Cambria" w:eastAsia="Cambria" w:hAnsi="Cambria" w:cs="Cambria"/>
+                <w:bCs/>
+                <w:sz w:val="24"/>
+                <w:szCs w:val="24"/>
+              </w:rPr>
+              <w:t xml:space="preserve"> table and a search field.</w:t>
             </w:r>
           </w:p>
           <w:p>
@@ -8362,7 +8538,25 @@
                 <w:sz w:val="24"/>
                 <w:szCs w:val="24"/>
               </w:rPr>
-              <w:t xml:space="preserve">Input: Administrator selects the name of the base table he wants to update and the “delete” option. </w:t>
+              <w:t xml:space="preserve">Input: Administrator selects the name of the </w:t>
+            </w:r>
+            <w:r>
+              <w:rPr>
+                <w:rFonts w:ascii="Cambria" w:eastAsia="Cambria" w:hAnsi="Cambria" w:cs="Cambria"/>
+                <w:bCs/>
+                <w:sz w:val="24"/>
+                <w:szCs w:val="24"/>
+              </w:rPr>
+              <w:t xml:space="preserve">fixture table </w:t>
+            </w:r>
+            <w:r>
+              <w:rPr>
+                <w:rFonts w:ascii="Cambria" w:eastAsia="Cambria" w:hAnsi="Cambria" w:cs="Cambria"/>
+                <w:bCs/>
+                <w:sz w:val="24"/>
+                <w:szCs w:val="24"/>
+              </w:rPr>
+              <w:t xml:space="preserve">and the “delete” option. </w:t>
             </w:r>
             <w:r>
               <w:rPr>
@@ -8396,7 +8590,25 @@
                 <w:sz w:val="24"/>
                 <w:szCs w:val="24"/>
               </w:rPr>
-              <w:t>Output: System displays selected table and a search field.</w:t>
+              <w:t xml:space="preserve">Output: System displays </w:t>
+            </w:r>
+            <w:r>
+              <w:rPr>
+                <w:rFonts w:ascii="Cambria" w:eastAsia="Cambria" w:hAnsi="Cambria" w:cs="Cambria"/>
+                <w:bCs/>
+                <w:sz w:val="24"/>
+                <w:szCs w:val="24"/>
+              </w:rPr>
+              <w:t>fixture</w:t>
+            </w:r>
+            <w:r>
+              <w:rPr>
+                <w:rFonts w:ascii="Cambria" w:eastAsia="Cambria" w:hAnsi="Cambria" w:cs="Cambria"/>
+                <w:bCs/>
+                <w:sz w:val="24"/>
+                <w:szCs w:val="24"/>
+              </w:rPr>
+              <w:t xml:space="preserve"> table and a search field.</w:t>
             </w:r>
           </w:p>
           <w:p>
@@ -8446,77 +8658,77 @@
                 <w:sz w:val="24"/>
                 <w:szCs w:val="24"/>
               </w:rPr>
+              <w:t xml:space="preserve">Input: The user clicks on “delete” button. </w:t>
+            </w:r>
+          </w:p>
+          <w:p>
+            <w:pPr>
+              <w:pStyle w:val="ListParagraph"/>
+              <w:numPr>
+                <w:ilvl w:val="0"/>
+                <w:numId w:val="37"/>
+              </w:numPr>
+              <w:rPr>
+                <w:rFonts w:ascii="Cambria" w:eastAsia="Cambria" w:hAnsi="Cambria" w:cs="Cambria"/>
+                <w:b/>
+                <w:bCs/>
+                <w:sz w:val="24"/>
+                <w:szCs w:val="24"/>
+              </w:rPr>
+            </w:pPr>
+            <w:r>
+              <w:rPr>
+                <w:rFonts w:ascii="Cambria" w:eastAsia="Cambria" w:hAnsi="Cambria" w:cs="Cambria"/>
+                <w:bCs/>
+                <w:sz w:val="24"/>
+                <w:szCs w:val="24"/>
+              </w:rPr>
+              <w:t>Output: System displays “Table will be updated, click yes to continue”.</w:t>
+            </w:r>
+          </w:p>
+          <w:p>
+            <w:pPr>
+              <w:pStyle w:val="ListParagraph"/>
+              <w:numPr>
+                <w:ilvl w:val="0"/>
+                <w:numId w:val="37"/>
+              </w:numPr>
+              <w:rPr>
+                <w:rFonts w:ascii="Cambria" w:eastAsia="Cambria" w:hAnsi="Cambria" w:cs="Cambria"/>
+                <w:b/>
+                <w:bCs/>
+                <w:sz w:val="24"/>
+                <w:szCs w:val="24"/>
+              </w:rPr>
+            </w:pPr>
+            <w:r>
+              <w:rPr>
+                <w:rFonts w:ascii="Cambria" w:eastAsia="Cambria" w:hAnsi="Cambria" w:cs="Cambria"/>
+                <w:bCs/>
+                <w:sz w:val="24"/>
+                <w:szCs w:val="24"/>
+              </w:rPr>
+              <w:t>Input: Administrator clicks on “yes” option.</w:t>
+            </w:r>
+          </w:p>
+          <w:p>
+            <w:pPr>
+              <w:rPr>
+                <w:rFonts w:ascii="Cambria" w:eastAsia="Cambria" w:hAnsi="Cambria" w:cs="Cambria"/>
+                <w:b/>
+                <w:bCs/>
+                <w:sz w:val="24"/>
+                <w:szCs w:val="24"/>
+              </w:rPr>
+            </w:pPr>
+            <w:r>
+              <w:rPr>
+                <w:rFonts w:ascii="Cambria" w:eastAsia="Cambria" w:hAnsi="Cambria" w:cs="Cambria"/>
+                <w:bCs/>
+                <w:sz w:val="24"/>
+                <w:szCs w:val="24"/>
+              </w:rPr>
               <w:lastRenderedPageBreak/>
-              <w:t xml:space="preserve">Input: The user clicks on “delete” button. </w:t>
-            </w:r>
-          </w:p>
-          <w:p>
-            <w:pPr>
-              <w:pStyle w:val="ListParagraph"/>
-              <w:numPr>
-                <w:ilvl w:val="0"/>
-                <w:numId w:val="37"/>
-              </w:numPr>
-              <w:rPr>
-                <w:rFonts w:ascii="Cambria" w:eastAsia="Cambria" w:hAnsi="Cambria" w:cs="Cambria"/>
-                <w:b/>
-                <w:bCs/>
-                <w:sz w:val="24"/>
-                <w:szCs w:val="24"/>
-              </w:rPr>
-            </w:pPr>
-            <w:r>
-              <w:rPr>
-                <w:rFonts w:ascii="Cambria" w:eastAsia="Cambria" w:hAnsi="Cambria" w:cs="Cambria"/>
-                <w:bCs/>
-                <w:sz w:val="24"/>
-                <w:szCs w:val="24"/>
-              </w:rPr>
-              <w:t>Output: System displays “Table will be updated, click yes to continue”.</w:t>
-            </w:r>
-          </w:p>
-          <w:p>
-            <w:pPr>
-              <w:pStyle w:val="ListParagraph"/>
-              <w:numPr>
-                <w:ilvl w:val="0"/>
-                <w:numId w:val="37"/>
-              </w:numPr>
-              <w:rPr>
-                <w:rFonts w:ascii="Cambria" w:eastAsia="Cambria" w:hAnsi="Cambria" w:cs="Cambria"/>
-                <w:b/>
-                <w:bCs/>
-                <w:sz w:val="24"/>
-                <w:szCs w:val="24"/>
-              </w:rPr>
-            </w:pPr>
-            <w:r>
-              <w:rPr>
-                <w:rFonts w:ascii="Cambria" w:eastAsia="Cambria" w:hAnsi="Cambria" w:cs="Cambria"/>
-                <w:bCs/>
-                <w:sz w:val="24"/>
-                <w:szCs w:val="24"/>
-              </w:rPr>
-              <w:t>Input: Administrator clicks on “yes” option.</w:t>
-            </w:r>
-          </w:p>
-          <w:p>
-            <w:pPr>
-              <w:rPr>
-                <w:rFonts w:ascii="Cambria" w:eastAsia="Cambria" w:hAnsi="Cambria" w:cs="Cambria"/>
-                <w:b/>
-                <w:bCs/>
-                <w:sz w:val="24"/>
-                <w:szCs w:val="24"/>
-              </w:rPr>
-            </w:pPr>
-            <w:r>
-              <w:rPr>
-                <w:rFonts w:ascii="Cambria" w:eastAsia="Cambria" w:hAnsi="Cambria" w:cs="Cambria"/>
-                <w:bCs/>
-                <w:sz w:val="24"/>
-                <w:szCs w:val="24"/>
-              </w:rPr>
               <w:t xml:space="preserve">       11. Output: Record is deleted from the system and the updated table is displayed.</w:t>
             </w:r>
           </w:p>
@@ -8684,7 +8896,25 @@
                 <w:sz w:val="24"/>
                 <w:szCs w:val="24"/>
               </w:rPr>
-              <w:t xml:space="preserve">Input: Administrator selects the name of the base table he wants to update and the “delete” option. </w:t>
+              <w:t xml:space="preserve">Input: Administrator selects the </w:t>
+            </w:r>
+            <w:r>
+              <w:rPr>
+                <w:rFonts w:ascii="Cambria" w:eastAsia="Cambria" w:hAnsi="Cambria" w:cs="Cambria"/>
+                <w:bCs/>
+                <w:sz w:val="24"/>
+                <w:szCs w:val="24"/>
+              </w:rPr>
+              <w:t>stadium table</w:t>
+            </w:r>
+            <w:r>
+              <w:rPr>
+                <w:rFonts w:ascii="Cambria" w:eastAsia="Cambria" w:hAnsi="Cambria" w:cs="Cambria"/>
+                <w:bCs/>
+                <w:sz w:val="24"/>
+                <w:szCs w:val="24"/>
+              </w:rPr>
+              <w:t xml:space="preserve"> and the “delete” option. </w:t>
             </w:r>
             <w:r>
               <w:rPr>
@@ -8718,7 +8948,25 @@
                 <w:sz w:val="24"/>
                 <w:szCs w:val="24"/>
               </w:rPr>
-              <w:t>Output: System displays selected table and a search field.</w:t>
+              <w:t xml:space="preserve">Output: System displays </w:t>
+            </w:r>
+            <w:r>
+              <w:rPr>
+                <w:rFonts w:ascii="Cambria" w:eastAsia="Cambria" w:hAnsi="Cambria" w:cs="Cambria"/>
+                <w:bCs/>
+                <w:sz w:val="24"/>
+                <w:szCs w:val="24"/>
+              </w:rPr>
+              <w:t>stadium</w:t>
+            </w:r>
+            <w:r>
+              <w:rPr>
+                <w:rFonts w:ascii="Cambria" w:eastAsia="Cambria" w:hAnsi="Cambria" w:cs="Cambria"/>
+                <w:bCs/>
+                <w:sz w:val="24"/>
+                <w:szCs w:val="24"/>
+              </w:rPr>
+              <w:t xml:space="preserve"> table and a search field.</w:t>
             </w:r>
           </w:p>
           <w:p>
@@ -8994,7 +9242,25 @@
                 <w:sz w:val="24"/>
                 <w:szCs w:val="24"/>
               </w:rPr>
-              <w:t xml:space="preserve">Input: Administrator selects the name of the base table he wants to update and the “delete” option. </w:t>
+              <w:t xml:space="preserve">Input: Administrator selects the </w:t>
+            </w:r>
+            <w:r>
+              <w:rPr>
+                <w:rFonts w:ascii="Cambria" w:eastAsia="Cambria" w:hAnsi="Cambria" w:cs="Cambria"/>
+                <w:bCs/>
+                <w:sz w:val="24"/>
+                <w:szCs w:val="24"/>
+              </w:rPr>
+              <w:t>manager table</w:t>
+            </w:r>
+            <w:r>
+              <w:rPr>
+                <w:rFonts w:ascii="Cambria" w:eastAsia="Cambria" w:hAnsi="Cambria" w:cs="Cambria"/>
+                <w:bCs/>
+                <w:sz w:val="24"/>
+                <w:szCs w:val="24"/>
+              </w:rPr>
+              <w:t xml:space="preserve"> and the “delete” option. </w:t>
             </w:r>
             <w:r>
               <w:rPr>
@@ -9028,7 +9294,16 @@
                 <w:sz w:val="24"/>
                 <w:szCs w:val="24"/>
               </w:rPr>
-              <w:t>Output: System displays selected table and a search field.</w:t>
+              <w:t>Output: System displays manager</w:t>
+            </w:r>
+            <w:r>
+              <w:rPr>
+                <w:rFonts w:ascii="Cambria" w:eastAsia="Cambria" w:hAnsi="Cambria" w:cs="Cambria"/>
+                <w:bCs/>
+                <w:sz w:val="24"/>
+                <w:szCs w:val="24"/>
+              </w:rPr>
+              <w:t xml:space="preserve"> table and a search field.</w:t>
             </w:r>
           </w:p>
           <w:p>
@@ -9428,16 +9703,7 @@
                 <w:sz w:val="24"/>
                 <w:szCs w:val="24"/>
               </w:rPr>
-              <w:t xml:space="preserve"> The system displays “are you sure you want to make this account an </w:t>
-            </w:r>
-            <w:r>
-              <w:rPr>
-                <w:rFonts w:ascii="Cambria" w:eastAsia="Cambria" w:hAnsi="Cambria" w:cs="Cambria"/>
-                <w:sz w:val="24"/>
-                <w:szCs w:val="24"/>
-              </w:rPr>
-              <w:lastRenderedPageBreak/>
-              <w:t xml:space="preserve">administrator? “ </w:t>
+              <w:t xml:space="preserve"> The system displays “are you sure you want to make this account an administrator? “ </w:t>
             </w:r>
           </w:p>
           <w:p>
@@ -10493,120 +10759,120 @@
                 <w:sz w:val="24"/>
                 <w:szCs w:val="24"/>
               </w:rPr>
+              <w:t xml:space="preserve">Output:  If the player exists in the system, then </w:t>
+            </w:r>
+            <w:r>
+              <w:rPr>
+                <w:rFonts w:ascii="Cambria" w:eastAsia="Cambria" w:hAnsi="Cambria" w:cs="Cambria"/>
+                <w:bCs/>
+                <w:sz w:val="24"/>
+                <w:szCs w:val="24"/>
+              </w:rPr>
+              <w:t>the options for the player</w:t>
+            </w:r>
+            <w:r>
+              <w:rPr>
+                <w:rFonts w:ascii="Cambria" w:eastAsia="Cambria" w:hAnsi="Cambria" w:cs="Cambria"/>
+                <w:bCs/>
+                <w:sz w:val="24"/>
+                <w:szCs w:val="24"/>
+              </w:rPr>
+              <w:t>’s team</w:t>
+            </w:r>
+            <w:r>
+              <w:rPr>
+                <w:rFonts w:ascii="Cambria" w:eastAsia="Cambria" w:hAnsi="Cambria" w:cs="Cambria"/>
+                <w:bCs/>
+                <w:sz w:val="24"/>
+                <w:szCs w:val="24"/>
+              </w:rPr>
+              <w:t xml:space="preserve"> are displayed</w:t>
+            </w:r>
+            <w:r>
+              <w:rPr>
+                <w:rFonts w:ascii="Cambria" w:eastAsia="Cambria" w:hAnsi="Cambria" w:cs="Cambria"/>
+                <w:bCs/>
+                <w:sz w:val="24"/>
+                <w:szCs w:val="24"/>
+              </w:rPr>
+              <w:t xml:space="preserve"> along with a tab for player info</w:t>
+            </w:r>
+            <w:r>
+              <w:rPr>
+                <w:rFonts w:ascii="Cambria" w:eastAsia="Cambria" w:hAnsi="Cambria" w:cs="Cambria"/>
+                <w:bCs/>
+                <w:sz w:val="24"/>
+                <w:szCs w:val="24"/>
+              </w:rPr>
+              <w:t xml:space="preserve">.  </w:t>
+            </w:r>
+          </w:p>
+          <w:p>
+            <w:pPr>
+              <w:pStyle w:val="ListParagraph"/>
+              <w:numPr>
+                <w:ilvl w:val="0"/>
+                <w:numId w:val="30"/>
+              </w:numPr>
+              <w:rPr>
+                <w:rFonts w:ascii="Cambria" w:eastAsia="Cambria" w:hAnsi="Cambria" w:cs="Cambria"/>
+                <w:bCs/>
+                <w:sz w:val="24"/>
+                <w:szCs w:val="24"/>
+              </w:rPr>
+            </w:pPr>
+            <w:r>
+              <w:rPr>
+                <w:rFonts w:ascii="Cambria" w:eastAsia="Cambria" w:hAnsi="Cambria" w:cs="Cambria"/>
+                <w:bCs/>
+                <w:sz w:val="24"/>
+                <w:szCs w:val="24"/>
+              </w:rPr>
+              <w:t>Input: The user selects the menu option of what they want to view about the player. (</w:t>
+            </w:r>
+            <w:proofErr w:type="spellStart"/>
+            <w:r>
+              <w:rPr>
+                <w:rFonts w:ascii="Cambria" w:eastAsia="Cambria" w:hAnsi="Cambria" w:cs="Cambria"/>
+                <w:bCs/>
+                <w:sz w:val="24"/>
+                <w:szCs w:val="24"/>
+              </w:rPr>
+              <w:t>eg</w:t>
+            </w:r>
+            <w:proofErr w:type="spellEnd"/>
+            <w:r>
+              <w:rPr>
+                <w:rFonts w:ascii="Cambria" w:eastAsia="Cambria" w:hAnsi="Cambria" w:cs="Cambria"/>
+                <w:bCs/>
+                <w:sz w:val="24"/>
+                <w:szCs w:val="24"/>
+              </w:rPr>
+              <w:t>. General Info)</w:t>
+            </w:r>
+          </w:p>
+          <w:p>
+            <w:pPr>
+              <w:pStyle w:val="ListParagraph"/>
+              <w:numPr>
+                <w:ilvl w:val="0"/>
+                <w:numId w:val="30"/>
+              </w:numPr>
+              <w:rPr>
+                <w:rFonts w:ascii="Cambria" w:eastAsia="Cambria" w:hAnsi="Cambria" w:cs="Cambria"/>
+                <w:bCs/>
+                <w:sz w:val="24"/>
+                <w:szCs w:val="24"/>
+              </w:rPr>
+            </w:pPr>
+            <w:r>
+              <w:rPr>
+                <w:rFonts w:ascii="Cambria" w:eastAsia="Cambria" w:hAnsi="Cambria" w:cs="Cambria"/>
+                <w:bCs/>
+                <w:sz w:val="24"/>
+                <w:szCs w:val="24"/>
+              </w:rPr>
               <w:lastRenderedPageBreak/>
-              <w:t xml:space="preserve">Output:  If the player exists in the system, then </w:t>
-            </w:r>
-            <w:r>
-              <w:rPr>
-                <w:rFonts w:ascii="Cambria" w:eastAsia="Cambria" w:hAnsi="Cambria" w:cs="Cambria"/>
-                <w:bCs/>
-                <w:sz w:val="24"/>
-                <w:szCs w:val="24"/>
-              </w:rPr>
-              <w:t>the options for the player</w:t>
-            </w:r>
-            <w:r>
-              <w:rPr>
-                <w:rFonts w:ascii="Cambria" w:eastAsia="Cambria" w:hAnsi="Cambria" w:cs="Cambria"/>
-                <w:bCs/>
-                <w:sz w:val="24"/>
-                <w:szCs w:val="24"/>
-              </w:rPr>
-              <w:t>’s team</w:t>
-            </w:r>
-            <w:r>
-              <w:rPr>
-                <w:rFonts w:ascii="Cambria" w:eastAsia="Cambria" w:hAnsi="Cambria" w:cs="Cambria"/>
-                <w:bCs/>
-                <w:sz w:val="24"/>
-                <w:szCs w:val="24"/>
-              </w:rPr>
-              <w:t xml:space="preserve"> are displayed</w:t>
-            </w:r>
-            <w:r>
-              <w:rPr>
-                <w:rFonts w:ascii="Cambria" w:eastAsia="Cambria" w:hAnsi="Cambria" w:cs="Cambria"/>
-                <w:bCs/>
-                <w:sz w:val="24"/>
-                <w:szCs w:val="24"/>
-              </w:rPr>
-              <w:t xml:space="preserve"> along with a tab for player info</w:t>
-            </w:r>
-            <w:r>
-              <w:rPr>
-                <w:rFonts w:ascii="Cambria" w:eastAsia="Cambria" w:hAnsi="Cambria" w:cs="Cambria"/>
-                <w:bCs/>
-                <w:sz w:val="24"/>
-                <w:szCs w:val="24"/>
-              </w:rPr>
-              <w:t xml:space="preserve">.  </w:t>
-            </w:r>
-          </w:p>
-          <w:p>
-            <w:pPr>
-              <w:pStyle w:val="ListParagraph"/>
-              <w:numPr>
-                <w:ilvl w:val="0"/>
-                <w:numId w:val="30"/>
-              </w:numPr>
-              <w:rPr>
-                <w:rFonts w:ascii="Cambria" w:eastAsia="Cambria" w:hAnsi="Cambria" w:cs="Cambria"/>
-                <w:bCs/>
-                <w:sz w:val="24"/>
-                <w:szCs w:val="24"/>
-              </w:rPr>
-            </w:pPr>
-            <w:r>
-              <w:rPr>
-                <w:rFonts w:ascii="Cambria" w:eastAsia="Cambria" w:hAnsi="Cambria" w:cs="Cambria"/>
-                <w:bCs/>
-                <w:sz w:val="24"/>
-                <w:szCs w:val="24"/>
-              </w:rPr>
-              <w:t>Input: The user selects the menu option of what they want to view about the player. (</w:t>
-            </w:r>
-            <w:proofErr w:type="spellStart"/>
-            <w:r>
-              <w:rPr>
-                <w:rFonts w:ascii="Cambria" w:eastAsia="Cambria" w:hAnsi="Cambria" w:cs="Cambria"/>
-                <w:bCs/>
-                <w:sz w:val="24"/>
-                <w:szCs w:val="24"/>
-              </w:rPr>
-              <w:t>eg</w:t>
-            </w:r>
-            <w:proofErr w:type="spellEnd"/>
-            <w:r>
-              <w:rPr>
-                <w:rFonts w:ascii="Cambria" w:eastAsia="Cambria" w:hAnsi="Cambria" w:cs="Cambria"/>
-                <w:bCs/>
-                <w:sz w:val="24"/>
-                <w:szCs w:val="24"/>
-              </w:rPr>
-              <w:t>. General Info)</w:t>
-            </w:r>
-          </w:p>
-          <w:p>
-            <w:pPr>
-              <w:pStyle w:val="ListParagraph"/>
-              <w:numPr>
-                <w:ilvl w:val="0"/>
-                <w:numId w:val="30"/>
-              </w:numPr>
-              <w:rPr>
-                <w:rFonts w:ascii="Cambria" w:eastAsia="Cambria" w:hAnsi="Cambria" w:cs="Cambria"/>
-                <w:bCs/>
-                <w:sz w:val="24"/>
-                <w:szCs w:val="24"/>
-              </w:rPr>
-            </w:pPr>
-            <w:r>
-              <w:rPr>
-                <w:rFonts w:ascii="Cambria" w:eastAsia="Cambria" w:hAnsi="Cambria" w:cs="Cambria"/>
-                <w:bCs/>
-                <w:sz w:val="24"/>
-                <w:szCs w:val="24"/>
-              </w:rPr>
               <w:t>Output: The system displays the requested information.</w:t>
             </w:r>
           </w:p>
@@ -11148,81 +11414,29 @@
               </w:numPr>
               <w:rPr>
                 <w:rFonts w:ascii="Cambria" w:eastAsia="Cambria" w:hAnsi="Cambria" w:cs="Cambria"/>
-                <w:bCs/>
-                <w:sz w:val="24"/>
-                <w:szCs w:val="24"/>
-              </w:rPr>
-            </w:pPr>
-            <w:r>
-              <w:rPr>
-                <w:rFonts w:ascii="Cambria" w:eastAsia="Cambria" w:hAnsi="Cambria" w:cs="Cambria"/>
-                <w:bCs/>
-                <w:sz w:val="24"/>
-                <w:szCs w:val="24"/>
-              </w:rPr>
-              <w:t>Output: Shows the most recent scores for the teams of each competition</w:t>
-            </w:r>
-            <w:r>
-              <w:rPr>
-                <w:rFonts w:ascii="Cambria" w:eastAsia="Cambria" w:hAnsi="Cambria" w:cs="Cambria"/>
-                <w:bCs/>
-                <w:sz w:val="24"/>
-                <w:szCs w:val="24"/>
-              </w:rPr>
-              <w:t xml:space="preserve">, win-lost    </w:t>
-            </w:r>
-          </w:p>
-          <w:p>
-            <w:pPr>
-              <w:pStyle w:val="ListParagraph"/>
-              <w:rPr>
-                <w:rFonts w:ascii="Cambria" w:eastAsia="Cambria" w:hAnsi="Cambria" w:cs="Cambria"/>
-                <w:b/>
-                <w:bCs/>
-                <w:sz w:val="24"/>
-                <w:szCs w:val="24"/>
-              </w:rPr>
-            </w:pPr>
-            <w:proofErr w:type="gramStart"/>
-            <w:r>
-              <w:rPr>
-                <w:rFonts w:ascii="Cambria" w:eastAsia="Cambria" w:hAnsi="Cambria" w:cs="Cambria"/>
-                <w:bCs/>
-                <w:sz w:val="24"/>
-                <w:szCs w:val="24"/>
-              </w:rPr>
-              <w:t>scores</w:t>
-            </w:r>
-            <w:proofErr w:type="gramEnd"/>
-            <w:r>
-              <w:rPr>
-                <w:rFonts w:ascii="Cambria" w:eastAsia="Cambria" w:hAnsi="Cambria" w:cs="Cambria"/>
-                <w:bCs/>
-                <w:sz w:val="24"/>
-                <w:szCs w:val="24"/>
-              </w:rPr>
-              <w:t>.</w:t>
-            </w:r>
-          </w:p>
-          <w:p>
-            <w:pPr>
-              <w:rPr>
-                <w:rFonts w:ascii="Cambria" w:eastAsia="Cambria" w:hAnsi="Cambria" w:cs="Cambria"/>
-                <w:b/>
-                <w:bCs/>
-                <w:sz w:val="24"/>
-                <w:szCs w:val="24"/>
-              </w:rPr>
-            </w:pPr>
-            <w:r>
-              <w:rPr>
-                <w:rFonts w:ascii="Cambria" w:eastAsia="Cambria" w:hAnsi="Cambria" w:cs="Cambria"/>
-                <w:b/>
-                <w:bCs/>
-                <w:sz w:val="24"/>
-                <w:szCs w:val="24"/>
-              </w:rPr>
-              <w:t>This would be viewing the league table - Abby</w:t>
+                <w:b/>
+                <w:bCs/>
+                <w:sz w:val="24"/>
+                <w:szCs w:val="24"/>
+              </w:rPr>
+            </w:pPr>
+            <w:r>
+              <w:rPr>
+                <w:rFonts w:ascii="Cambria" w:eastAsia="Cambria" w:hAnsi="Cambria" w:cs="Cambria"/>
+                <w:bCs/>
+                <w:sz w:val="24"/>
+                <w:szCs w:val="24"/>
+              </w:rPr>
+              <w:t xml:space="preserve">Output: </w:t>
+            </w:r>
+            <w:r>
+              <w:rPr>
+                <w:rFonts w:ascii="Cambria" w:eastAsia="Cambria" w:hAnsi="Cambria" w:cs="Cambria"/>
+                <w:bCs/>
+                <w:sz w:val="24"/>
+                <w:szCs w:val="24"/>
+              </w:rPr>
+              <w:t xml:space="preserve">System shows the league table for the competition, which contains the rank of each team. </w:t>
             </w:r>
           </w:p>
         </w:tc>
@@ -11419,25 +11633,25 @@
                 <w:sz w:val="24"/>
                 <w:szCs w:val="24"/>
               </w:rPr>
-              <w:t>Input: The user selects the “</w:t>
-            </w:r>
-            <w:r>
-              <w:rPr>
-                <w:rFonts w:ascii="Cambria" w:eastAsia="Cambria" w:hAnsi="Cambria" w:cs="Cambria"/>
-                <w:bCs/>
-                <w:sz w:val="24"/>
-                <w:szCs w:val="24"/>
-              </w:rPr>
-              <w:t>competition</w:t>
-            </w:r>
-            <w:r>
-              <w:rPr>
-                <w:rFonts w:ascii="Cambria" w:eastAsia="Cambria" w:hAnsi="Cambria" w:cs="Cambria"/>
-                <w:bCs/>
-                <w:sz w:val="24"/>
-                <w:szCs w:val="24"/>
-              </w:rPr>
-              <w:t>”.</w:t>
+              <w:t xml:space="preserve">Input: The user selects the </w:t>
+            </w:r>
+            <w:r>
+              <w:rPr>
+                <w:rFonts w:ascii="Cambria" w:eastAsia="Cambria" w:hAnsi="Cambria" w:cs="Cambria"/>
+                <w:bCs/>
+                <w:sz w:val="24"/>
+                <w:szCs w:val="24"/>
+              </w:rPr>
+              <w:t>desired competition and the “teams” option</w:t>
+            </w:r>
+            <w:r>
+              <w:rPr>
+                <w:rFonts w:ascii="Cambria" w:eastAsia="Cambria" w:hAnsi="Cambria" w:cs="Cambria"/>
+                <w:bCs/>
+                <w:sz w:val="24"/>
+                <w:szCs w:val="24"/>
+              </w:rPr>
+              <w:t>.</w:t>
             </w:r>
           </w:p>
           <w:p>
@@ -11475,34 +11689,16 @@
                 <w:sz w:val="24"/>
                 <w:szCs w:val="24"/>
               </w:rPr>
-              <w:t xml:space="preserve">Output: The system displays, </w:t>
-            </w:r>
-            <w:r>
-              <w:rPr>
-                <w:rFonts w:ascii="Cambria" w:eastAsia="Cambria" w:hAnsi="Cambria" w:cs="Cambria"/>
-                <w:bCs/>
-                <w:sz w:val="24"/>
-                <w:szCs w:val="24"/>
-              </w:rPr>
-              <w:t>competition date, teams, stadium</w:t>
-            </w:r>
-            <w:r>
-              <w:rPr>
-                <w:rFonts w:ascii="Cambria" w:eastAsia="Cambria" w:hAnsi="Cambria" w:cs="Cambria"/>
-                <w:bCs/>
-                <w:sz w:val="24"/>
-                <w:szCs w:val="24"/>
-              </w:rPr>
-              <w:t>, standings</w:t>
-            </w:r>
-            <w:r>
-              <w:rPr>
-                <w:rFonts w:ascii="Cambria" w:eastAsia="Cambria" w:hAnsi="Cambria" w:cs="Cambria"/>
-                <w:bCs/>
-                <w:sz w:val="24"/>
-                <w:szCs w:val="24"/>
-              </w:rPr>
-              <w:t xml:space="preserve">. </w:t>
+              <w:t>Output: The system displays</w:t>
+            </w:r>
+            <w:r>
+              <w:rPr>
+                <w:rFonts w:ascii="Cambria" w:eastAsia="Cambria" w:hAnsi="Cambria" w:cs="Cambria"/>
+                <w:bCs/>
+                <w:sz w:val="24"/>
+                <w:szCs w:val="24"/>
+              </w:rPr>
+              <w:t xml:space="preserve"> the list of teams participating in the competition. </w:t>
             </w:r>
           </w:p>
         </w:tc>
@@ -11751,6 +11947,18 @@
               <w:t xml:space="preserve">results of the last game. </w:t>
             </w:r>
           </w:p>
+          <w:p>
+            <w:pPr>
+              <w:pStyle w:val="ListParagraph"/>
+              <w:ind w:left="360"/>
+              <w:rPr>
+                <w:rFonts w:ascii="Cambria" w:eastAsia="Cambria" w:hAnsi="Cambria" w:cs="Cambria"/>
+                <w:bCs/>
+                <w:sz w:val="24"/>
+                <w:szCs w:val="24"/>
+              </w:rPr>
+            </w:pPr>
+          </w:p>
         </w:tc>
       </w:tr>
       <w:tr>
@@ -11859,83 +12067,119 @@
                 <w:sz w:val="24"/>
                 <w:szCs w:val="24"/>
               </w:rPr>
+              <w:t>Output: The homepage is displayed along with the menu tabs.</w:t>
+            </w:r>
+          </w:p>
+          <w:p>
+            <w:pPr>
+              <w:pStyle w:val="ListParagraph"/>
+              <w:numPr>
+                <w:ilvl w:val="0"/>
+                <w:numId w:val="41"/>
+              </w:numPr>
+              <w:ind w:left="450" w:hanging="90"/>
+              <w:rPr>
+                <w:rFonts w:ascii="Cambria" w:eastAsia="Cambria" w:hAnsi="Cambria" w:cs="Cambria"/>
+                <w:bCs/>
+                <w:sz w:val="24"/>
+                <w:szCs w:val="24"/>
+              </w:rPr>
+            </w:pPr>
+            <w:r>
+              <w:rPr>
+                <w:rFonts w:ascii="Cambria" w:eastAsia="Cambria" w:hAnsi="Cambria" w:cs="Cambria"/>
+                <w:bCs/>
+                <w:sz w:val="24"/>
+                <w:szCs w:val="24"/>
+              </w:rPr>
+              <w:t>Inpu</w:t>
+            </w:r>
+            <w:r>
+              <w:rPr>
+                <w:rFonts w:ascii="Cambria" w:eastAsia="Cambria" w:hAnsi="Cambria" w:cs="Cambria"/>
+                <w:bCs/>
+                <w:sz w:val="24"/>
+                <w:szCs w:val="24"/>
+              </w:rPr>
+              <w:t>t: User searches or selects competition</w:t>
+            </w:r>
+            <w:r>
+              <w:rPr>
+                <w:rFonts w:ascii="Cambria" w:eastAsia="Cambria" w:hAnsi="Cambria" w:cs="Cambria"/>
+                <w:bCs/>
+                <w:sz w:val="24"/>
+                <w:szCs w:val="24"/>
+              </w:rPr>
+              <w:t xml:space="preserve"> from menu.</w:t>
+            </w:r>
+          </w:p>
+          <w:p>
+            <w:pPr>
+              <w:pStyle w:val="ListParagraph"/>
+              <w:numPr>
+                <w:ilvl w:val="0"/>
+                <w:numId w:val="41"/>
+              </w:numPr>
+              <w:ind w:left="450" w:hanging="90"/>
+              <w:rPr>
+                <w:rFonts w:ascii="Cambria" w:eastAsia="Cambria" w:hAnsi="Cambria" w:cs="Cambria"/>
+                <w:bCs/>
+                <w:sz w:val="24"/>
+                <w:szCs w:val="24"/>
+              </w:rPr>
+            </w:pPr>
+            <w:r>
+              <w:rPr>
+                <w:rFonts w:ascii="Cambria" w:eastAsia="Cambria" w:hAnsi="Cambria" w:cs="Cambria"/>
+                <w:bCs/>
+                <w:sz w:val="24"/>
+                <w:szCs w:val="24"/>
+              </w:rPr>
+              <w:t>Output: The menu options or the team are displayed.</w:t>
+            </w:r>
+          </w:p>
+          <w:p>
+            <w:pPr>
+              <w:pStyle w:val="ListParagraph"/>
+              <w:numPr>
+                <w:ilvl w:val="0"/>
+                <w:numId w:val="41"/>
+              </w:numPr>
+              <w:ind w:left="450" w:hanging="90"/>
+              <w:rPr>
+                <w:rFonts w:ascii="Cambria" w:eastAsia="Cambria" w:hAnsi="Cambria" w:cs="Cambria"/>
+                <w:bCs/>
+                <w:sz w:val="24"/>
+                <w:szCs w:val="24"/>
+              </w:rPr>
+            </w:pPr>
+            <w:r>
+              <w:rPr>
+                <w:rFonts w:ascii="Cambria" w:eastAsia="Cambria" w:hAnsi="Cambria" w:cs="Cambria"/>
+                <w:bCs/>
+                <w:sz w:val="24"/>
+                <w:szCs w:val="24"/>
+              </w:rPr>
               <w:lastRenderedPageBreak/>
-              <w:t>Output: The homepage is displayed along with the menu tabs.</w:t>
-            </w:r>
-          </w:p>
-          <w:p>
-            <w:pPr>
-              <w:pStyle w:val="ListParagraph"/>
-              <w:numPr>
-                <w:ilvl w:val="0"/>
-                <w:numId w:val="41"/>
-              </w:numPr>
-              <w:ind w:left="450" w:hanging="90"/>
-              <w:rPr>
-                <w:rFonts w:ascii="Cambria" w:eastAsia="Cambria" w:hAnsi="Cambria" w:cs="Cambria"/>
-                <w:bCs/>
-                <w:sz w:val="24"/>
-                <w:szCs w:val="24"/>
-              </w:rPr>
-            </w:pPr>
-            <w:r>
-              <w:rPr>
-                <w:rFonts w:ascii="Cambria" w:eastAsia="Cambria" w:hAnsi="Cambria" w:cs="Cambria"/>
-                <w:bCs/>
-                <w:sz w:val="24"/>
-                <w:szCs w:val="24"/>
-              </w:rPr>
-              <w:t>Input: User searches or selects team from menu.</w:t>
-            </w:r>
-          </w:p>
-          <w:p>
-            <w:pPr>
-              <w:pStyle w:val="ListParagraph"/>
-              <w:numPr>
-                <w:ilvl w:val="0"/>
-                <w:numId w:val="41"/>
-              </w:numPr>
-              <w:ind w:left="450" w:hanging="90"/>
-              <w:rPr>
-                <w:rFonts w:ascii="Cambria" w:eastAsia="Cambria" w:hAnsi="Cambria" w:cs="Cambria"/>
-                <w:bCs/>
-                <w:sz w:val="24"/>
-                <w:szCs w:val="24"/>
-              </w:rPr>
-            </w:pPr>
-            <w:r>
-              <w:rPr>
-                <w:rFonts w:ascii="Cambria" w:eastAsia="Cambria" w:hAnsi="Cambria" w:cs="Cambria"/>
-                <w:bCs/>
-                <w:sz w:val="24"/>
-                <w:szCs w:val="24"/>
-              </w:rPr>
-              <w:t>Output: The menu options or the team are displayed.</w:t>
-            </w:r>
-          </w:p>
-          <w:p>
-            <w:pPr>
-              <w:pStyle w:val="ListParagraph"/>
-              <w:numPr>
-                <w:ilvl w:val="0"/>
-                <w:numId w:val="41"/>
-              </w:numPr>
-              <w:ind w:left="450" w:hanging="90"/>
-              <w:rPr>
-                <w:rFonts w:ascii="Cambria" w:eastAsia="Cambria" w:hAnsi="Cambria" w:cs="Cambria"/>
-                <w:bCs/>
-                <w:sz w:val="24"/>
-                <w:szCs w:val="24"/>
-              </w:rPr>
-            </w:pPr>
-            <w:r>
-              <w:rPr>
-                <w:rFonts w:ascii="Cambria" w:eastAsia="Cambria" w:hAnsi="Cambria" w:cs="Cambria"/>
-                <w:bCs/>
-                <w:sz w:val="24"/>
-                <w:szCs w:val="24"/>
-              </w:rPr>
-              <w:t>Input: The user selects the “basic stats” option.</w:t>
+              <w:t>Input: T</w:t>
+            </w:r>
+            <w:r>
+              <w:rPr>
+                <w:rFonts w:ascii="Cambria" w:eastAsia="Cambria" w:hAnsi="Cambria" w:cs="Cambria"/>
+                <w:bCs/>
+                <w:sz w:val="24"/>
+                <w:szCs w:val="24"/>
+              </w:rPr>
+              <w:t>he user selects the “fixtures &amp; scores</w:t>
+            </w:r>
+            <w:r>
+              <w:rPr>
+                <w:rFonts w:ascii="Cambria" w:eastAsia="Cambria" w:hAnsi="Cambria" w:cs="Cambria"/>
+                <w:bCs/>
+                <w:sz w:val="24"/>
+                <w:szCs w:val="24"/>
+              </w:rPr>
+              <w:t>” option.</w:t>
             </w:r>
           </w:p>
           <w:p>
@@ -11965,7 +12209,16 @@
                 <w:sz w:val="24"/>
                 <w:szCs w:val="24"/>
               </w:rPr>
-              <w:t>Output: The system displays, the most home and away goals the team has scored in the season, the name of the most expensive player, number or wins, losses, draws and the results of the last game.</w:t>
+              <w:t xml:space="preserve">Output: </w:t>
+            </w:r>
+            <w:r>
+              <w:rPr>
+                <w:rFonts w:ascii="Cambria" w:eastAsia="Cambria" w:hAnsi="Cambria" w:cs="Cambria"/>
+                <w:bCs/>
+                <w:sz w:val="24"/>
+                <w:szCs w:val="24"/>
+              </w:rPr>
+              <w:t>The system displays the upcoming matches for the competition.</w:t>
             </w:r>
           </w:p>
         </w:tc>
@@ -12025,7 +12278,7 @@
               <w:pStyle w:val="ListParagraph"/>
               <w:numPr>
                 <w:ilvl w:val="0"/>
-                <w:numId w:val="23"/>
+                <w:numId w:val="43"/>
               </w:numPr>
               <w:rPr>
                 <w:rFonts w:ascii="Cambria" w:eastAsia="Cambria" w:hAnsi="Cambria" w:cs="Cambria"/>
@@ -12049,7 +12302,7 @@
               <w:pStyle w:val="ListParagraph"/>
               <w:numPr>
                 <w:ilvl w:val="0"/>
-                <w:numId w:val="23"/>
+                <w:numId w:val="43"/>
               </w:numPr>
               <w:rPr>
                 <w:rFonts w:ascii="Cambria" w:eastAsia="Cambria" w:hAnsi="Cambria" w:cs="Cambria"/>
@@ -12073,7 +12326,7 @@
               <w:pStyle w:val="ListParagraph"/>
               <w:numPr>
                 <w:ilvl w:val="0"/>
-                <w:numId w:val="23"/>
+                <w:numId w:val="43"/>
               </w:numPr>
               <w:rPr>
                 <w:rFonts w:ascii="Cambria" w:eastAsia="Cambria" w:hAnsi="Cambria" w:cs="Cambria"/>
@@ -12097,7 +12350,7 @@
               <w:pStyle w:val="ListParagraph"/>
               <w:numPr>
                 <w:ilvl w:val="0"/>
-                <w:numId w:val="23"/>
+                <w:numId w:val="43"/>
               </w:numPr>
               <w:rPr>
                 <w:rFonts w:ascii="Cambria" w:eastAsia="Cambria" w:hAnsi="Cambria" w:cs="Cambria"/>
@@ -12297,25 +12550,7 @@
                 <w:sz w:val="24"/>
                 <w:szCs w:val="24"/>
               </w:rPr>
-              <w:t>Input: The user selects the “</w:t>
-            </w:r>
-            <w:r>
-              <w:rPr>
-                <w:rFonts w:ascii="Cambria" w:eastAsia="Cambria" w:hAnsi="Cambria" w:cs="Cambria"/>
-                <w:bCs/>
-                <w:sz w:val="24"/>
-                <w:szCs w:val="24"/>
-              </w:rPr>
-              <w:t>fixtures</w:t>
-            </w:r>
-            <w:r>
-              <w:rPr>
-                <w:rFonts w:ascii="Cambria" w:eastAsia="Cambria" w:hAnsi="Cambria" w:cs="Cambria"/>
-                <w:bCs/>
-                <w:sz w:val="24"/>
-                <w:szCs w:val="24"/>
-              </w:rPr>
-              <w:t>” option.</w:t>
+              <w:t>Input: The user selects the “fixtures” option.</w:t>
             </w:r>
           </w:p>
           <w:p>
@@ -12336,25 +12571,7 @@
                 <w:sz w:val="24"/>
                 <w:szCs w:val="24"/>
               </w:rPr>
-              <w:t xml:space="preserve">6.   </w:t>
-            </w:r>
-            <w:r>
-              <w:rPr>
-                <w:rFonts w:ascii="Cambria" w:eastAsia="Cambria" w:hAnsi="Cambria" w:cs="Cambria"/>
-                <w:bCs/>
-                <w:sz w:val="24"/>
-                <w:szCs w:val="24"/>
-              </w:rPr>
-              <w:t xml:space="preserve">Output: The system displays, the </w:t>
-            </w:r>
-            <w:r>
-              <w:rPr>
-                <w:rFonts w:ascii="Cambria" w:eastAsia="Cambria" w:hAnsi="Cambria" w:cs="Cambria"/>
-                <w:bCs/>
-                <w:sz w:val="24"/>
-                <w:szCs w:val="24"/>
-              </w:rPr>
-              <w:t>schedules of the team, match time, place, and scores, stadium information.</w:t>
+              <w:t>6.   Output: The system displays, the schedules of the team, match time, place, and scores, stadium information.</w:t>
             </w:r>
           </w:p>
         </w:tc>
@@ -12617,7 +12834,7 @@
               <w:pStyle w:val="ListParagraph"/>
               <w:numPr>
                 <w:ilvl w:val="0"/>
-                <w:numId w:val="21"/>
+                <w:numId w:val="44"/>
               </w:numPr>
               <w:rPr>
                 <w:rFonts w:ascii="Cambria" w:eastAsia="Cambria" w:hAnsi="Cambria" w:cs="Cambria"/>
@@ -12641,7 +12858,7 @@
               <w:pStyle w:val="ListParagraph"/>
               <w:numPr>
                 <w:ilvl w:val="0"/>
-                <w:numId w:val="21"/>
+                <w:numId w:val="44"/>
               </w:numPr>
               <w:rPr>
                 <w:rFonts w:ascii="Cambria" w:eastAsia="Cambria" w:hAnsi="Cambria" w:cs="Cambria"/>
@@ -12665,7 +12882,7 @@
               <w:pStyle w:val="ListParagraph"/>
               <w:numPr>
                 <w:ilvl w:val="0"/>
-                <w:numId w:val="21"/>
+                <w:numId w:val="44"/>
               </w:numPr>
               <w:rPr>
                 <w:rFonts w:ascii="Cambria" w:eastAsia="Cambria" w:hAnsi="Cambria" w:cs="Cambria"/>
@@ -12689,7 +12906,7 @@
               <w:pStyle w:val="ListParagraph"/>
               <w:numPr>
                 <w:ilvl w:val="0"/>
-                <w:numId w:val="21"/>
+                <w:numId w:val="44"/>
               </w:numPr>
               <w:rPr>
                 <w:rFonts w:ascii="Cambria" w:eastAsia="Cambria" w:hAnsi="Cambria" w:cs="Cambria"/>
@@ -12713,7 +12930,7 @@
               <w:pStyle w:val="ListParagraph"/>
               <w:numPr>
                 <w:ilvl w:val="0"/>
-                <w:numId w:val="21"/>
+                <w:numId w:val="44"/>
               </w:numPr>
               <w:rPr>
                 <w:rFonts w:ascii="Cambria" w:eastAsia="Cambria" w:hAnsi="Cambria" w:cs="Cambria"/>
@@ -12737,7 +12954,7 @@
               <w:pStyle w:val="ListParagraph"/>
               <w:numPr>
                 <w:ilvl w:val="0"/>
-                <w:numId w:val="21"/>
+                <w:numId w:val="44"/>
               </w:numPr>
               <w:rPr>
                 <w:rFonts w:ascii="Cambria" w:eastAsia="Cambria" w:hAnsi="Cambria" w:cs="Cambria"/>
@@ -12815,6 +13032,7 @@
         </w:rPr>
       </w:pPr>
     </w:p>
+    <w:p/>
     <w:p>
       <w:pPr>
         <w:pStyle w:val="Heading1"/>
@@ -12829,10 +13047,14 @@
         <w:pStyle w:val="Heading1"/>
         <w:spacing w:before="0"/>
         <w:rPr>
-          <w:rFonts w:ascii="Cambria" w:eastAsia="Cambria" w:hAnsi="Cambria" w:cs="Cambria"/>
+          <w:rFonts w:asciiTheme="minorHAnsi" w:eastAsiaTheme="minorHAnsi" w:hAnsiTheme="minorHAnsi" w:cstheme="minorBidi"/>
+          <w:color w:val="auto"/>
+          <w:sz w:val="22"/>
+          <w:szCs w:val="22"/>
         </w:rPr>
       </w:pPr>
     </w:p>
+    <w:p/>
     <w:p>
       <w:pPr>
         <w:pStyle w:val="Heading1"/>
@@ -12845,6 +13067,7 @@
         <w:rPr>
           <w:rFonts w:ascii="Cambria" w:eastAsia="Cambria" w:hAnsi="Cambria" w:cs="Cambria"/>
         </w:rPr>
+        <w:lastRenderedPageBreak/>
         <w:t>Entity Relationship Diagram</w:t>
       </w:r>
     </w:p>
@@ -12854,11 +13077,10 @@
         <w:rPr>
           <w:noProof/>
         </w:rPr>
-        <w:lastRenderedPageBreak/>
         <w:drawing>
-          <wp:inline distT="0" distB="0" distL="0" distR="0" wp14:anchorId="4991407E" wp14:editId="6D61C90E">
-            <wp:extent cx="5943600" cy="6792595"/>
-            <wp:effectExtent l="0" t="0" r="0" b="0"/>
+          <wp:inline distT="0" distB="0" distL="0" distR="0" wp14:anchorId="4991407E" wp14:editId="5012D185">
+            <wp:extent cx="5080635" cy="5806362"/>
+            <wp:effectExtent l="0" t="0" r="0" b="10795"/>
             <wp:docPr id="1" name="Picture 1"/>
             <wp:cNvGraphicFramePr>
               <a:graphicFrameLocks xmlns:a="http://schemas.openxmlformats.org/drawingml/2006/main" noChangeAspect="1"/>
@@ -12871,7 +13093,7 @@
                     <pic:cNvPicPr/>
                   </pic:nvPicPr>
                   <pic:blipFill>
-                    <a:blip r:embed="rId8">
+                    <a:blip r:embed="rId7">
                       <a:extLst>
                         <a:ext uri="{28A0092B-C50C-407E-A947-70E740481C1C}">
                           <a14:useLocalDpi xmlns:a14="http://schemas.microsoft.com/office/drawing/2010/main" val="0"/>
@@ -12885,7 +13107,7 @@
                   <pic:spPr>
                     <a:xfrm>
                       <a:off x="0" y="0"/>
-                      <a:ext cx="5943600" cy="6792595"/>
+                      <a:ext cx="5087756" cy="5814500"/>
                     </a:xfrm>
                     <a:prstGeom prst="rect">
                       <a:avLst/>
@@ -12897,6 +13119,8 @@
           </wp:inline>
         </w:drawing>
       </w:r>
+      <w:bookmarkStart w:id="2" w:name="_GoBack"/>
+      <w:bookmarkEnd w:id="2"/>
     </w:p>
     <w:p>
       <w:r>
@@ -12920,7 +13144,7 @@
 </file>
 
 <file path=word/numbering.xml><?xml version="1.0" encoding="utf-8"?>
-<w:numbering xmlns:wpc="http://schemas.microsoft.com/office/word/2010/wordprocessingCanvas" xmlns:mo="http://schemas.microsoft.com/office/mac/office/2008/main" xmlns:mc="http://schemas.openxmlformats.org/markup-compatibility/2006" xmlns:mv="urn:schemas-microsoft-com:mac:vml" xmlns:o="urn:schemas-microsoft-com:office:office" xmlns:r="http://schemas.openxmlformats.org/officeDocument/2006/relationships" xmlns:m="http://schemas.openxmlformats.org/officeDocument/2006/math" xmlns:v="urn:schemas-microsoft-com:vml" xmlns:wp14="http://schemas.microsoft.com/office/word/2010/wordprocessingDrawing" xmlns:wp="http://schemas.openxmlformats.org/drawingml/2006/wordprocessingDrawing" xmlns:w10="urn:schemas-microsoft-com:office:word" xmlns:w="http://schemas.openxmlformats.org/wordprocessingml/2006/main" xmlns:w14="http://schemas.microsoft.com/office/word/2010/wordml" xmlns:wpg="http://schemas.microsoft.com/office/word/2010/wordprocessingGroup" xmlns:wpi="http://schemas.microsoft.com/office/word/2010/wordprocessingInk" xmlns:wne="http://schemas.microsoft.com/office/word/2006/wordml" xmlns:wps="http://schemas.microsoft.com/office/word/2010/wordprocessingShape" mc:Ignorable="w14 wp14">
+<w:numbering xmlns:wpc="http://schemas.microsoft.com/office/word/2010/wordprocessingCanvas" xmlns:mo="http://schemas.microsoft.com/office/mac/office/2008/main" xmlns:mc="http://schemas.openxmlformats.org/markup-compatibility/2006" xmlns:mv="urn:schemas-microsoft-com:mac:vml" xmlns:o="urn:schemas-microsoft-com:office:office" xmlns:r="http://schemas.openxmlformats.org/officeDocument/2006/relationships" xmlns:m="http://schemas.openxmlformats.org/officeDocument/2006/math" xmlns:v="urn:schemas-microsoft-com:vml" xmlns:wp14="http://schemas.microsoft.com/office/word/2010/wordprocessingDrawing" xmlns:wp="http://schemas.openxmlformats.org/drawingml/2006/wordprocessingDrawing" xmlns:w10="urn:schemas-microsoft-com:office:word" xmlns:w="http://schemas.openxmlformats.org/wordprocessingml/2006/main" xmlns:w14="http://schemas.microsoft.com/office/word/2010/wordml" xmlns:w15="http://schemas.microsoft.com/office/word/2012/wordml" xmlns:wpg="http://schemas.microsoft.com/office/word/2010/wordprocessingGroup" xmlns:wpi="http://schemas.microsoft.com/office/word/2010/wordprocessingInk" xmlns:wne="http://schemas.microsoft.com/office/word/2006/wordml" xmlns:wps="http://schemas.microsoft.com/office/word/2010/wordprocessingShape" mc:Ignorable="w14 w15 wp14">
   <w:abstractNum w:abstractNumId="0">
     <w:nsid w:val="00000001"/>
     <w:multiLevelType w:val="hybridMultilevel"/>
@@ -13067,7 +13291,7 @@
   <w:abstractNum w:abstractNumId="2">
     <w:nsid w:val="06C202D2"/>
     <w:multiLevelType w:val="hybridMultilevel"/>
-    <w:tmpl w:val="D826BA86"/>
+    <w:tmpl w:val="AFEA4B10"/>
     <w:lvl w:ilvl="0" w:tplc="0409000F">
       <w:start w:val="1"/>
       <w:numFmt w:val="decimal"/>
@@ -13513,6 +13737,184 @@
     </w:lvl>
   </w:abstractNum>
   <w:abstractNum w:abstractNumId="7">
+    <w:nsid w:val="15367F29"/>
+    <w:multiLevelType w:val="hybridMultilevel"/>
+    <w:tmpl w:val="AFEA4B10"/>
+    <w:lvl w:ilvl="0" w:tplc="0409000F">
+      <w:start w:val="1"/>
+      <w:numFmt w:val="decimal"/>
+      <w:lvlText w:val="%1."/>
+      <w:lvlJc w:val="left"/>
+      <w:pPr>
+        <w:ind w:left="720" w:hanging="360"/>
+      </w:pPr>
+      <w:rPr>
+        <w:rFonts w:hint="default"/>
+      </w:rPr>
+    </w:lvl>
+    <w:lvl w:ilvl="1" w:tplc="04090019" w:tentative="1">
+      <w:start w:val="1"/>
+      <w:numFmt w:val="lowerLetter"/>
+      <w:lvlText w:val="%2."/>
+      <w:lvlJc w:val="left"/>
+      <w:pPr>
+        <w:ind w:left="1440" w:hanging="360"/>
+      </w:pPr>
+    </w:lvl>
+    <w:lvl w:ilvl="2" w:tplc="0409001B" w:tentative="1">
+      <w:start w:val="1"/>
+      <w:numFmt w:val="lowerRoman"/>
+      <w:lvlText w:val="%3."/>
+      <w:lvlJc w:val="right"/>
+      <w:pPr>
+        <w:ind w:left="2160" w:hanging="180"/>
+      </w:pPr>
+    </w:lvl>
+    <w:lvl w:ilvl="3" w:tplc="0409000F" w:tentative="1">
+      <w:start w:val="1"/>
+      <w:numFmt w:val="decimal"/>
+      <w:lvlText w:val="%4."/>
+      <w:lvlJc w:val="left"/>
+      <w:pPr>
+        <w:ind w:left="2880" w:hanging="360"/>
+      </w:pPr>
+    </w:lvl>
+    <w:lvl w:ilvl="4" w:tplc="04090019" w:tentative="1">
+      <w:start w:val="1"/>
+      <w:numFmt w:val="lowerLetter"/>
+      <w:lvlText w:val="%5."/>
+      <w:lvlJc w:val="left"/>
+      <w:pPr>
+        <w:ind w:left="3600" w:hanging="360"/>
+      </w:pPr>
+    </w:lvl>
+    <w:lvl w:ilvl="5" w:tplc="0409001B" w:tentative="1">
+      <w:start w:val="1"/>
+      <w:numFmt w:val="lowerRoman"/>
+      <w:lvlText w:val="%6."/>
+      <w:lvlJc w:val="right"/>
+      <w:pPr>
+        <w:ind w:left="4320" w:hanging="180"/>
+      </w:pPr>
+    </w:lvl>
+    <w:lvl w:ilvl="6" w:tplc="0409000F" w:tentative="1">
+      <w:start w:val="1"/>
+      <w:numFmt w:val="decimal"/>
+      <w:lvlText w:val="%7."/>
+      <w:lvlJc w:val="left"/>
+      <w:pPr>
+        <w:ind w:left="5040" w:hanging="360"/>
+      </w:pPr>
+    </w:lvl>
+    <w:lvl w:ilvl="7" w:tplc="04090019" w:tentative="1">
+      <w:start w:val="1"/>
+      <w:numFmt w:val="lowerLetter"/>
+      <w:lvlText w:val="%8."/>
+      <w:lvlJc w:val="left"/>
+      <w:pPr>
+        <w:ind w:left="5760" w:hanging="360"/>
+      </w:pPr>
+    </w:lvl>
+    <w:lvl w:ilvl="8" w:tplc="0409001B" w:tentative="1">
+      <w:start w:val="1"/>
+      <w:numFmt w:val="lowerRoman"/>
+      <w:lvlText w:val="%9."/>
+      <w:lvlJc w:val="right"/>
+      <w:pPr>
+        <w:ind w:left="6480" w:hanging="180"/>
+      </w:pPr>
+    </w:lvl>
+  </w:abstractNum>
+  <w:abstractNum w:abstractNumId="8">
+    <w:nsid w:val="1F6C39C8"/>
+    <w:multiLevelType w:val="hybridMultilevel"/>
+    <w:tmpl w:val="D4B0FCC0"/>
+    <w:lvl w:ilvl="0" w:tplc="0409000F">
+      <w:start w:val="1"/>
+      <w:numFmt w:val="decimal"/>
+      <w:lvlText w:val="%1."/>
+      <w:lvlJc w:val="left"/>
+      <w:pPr>
+        <w:ind w:left="720" w:hanging="360"/>
+      </w:pPr>
+      <w:rPr>
+        <w:rFonts w:hint="default"/>
+      </w:rPr>
+    </w:lvl>
+    <w:lvl w:ilvl="1" w:tplc="04090019" w:tentative="1">
+      <w:start w:val="1"/>
+      <w:numFmt w:val="lowerLetter"/>
+      <w:lvlText w:val="%2."/>
+      <w:lvlJc w:val="left"/>
+      <w:pPr>
+        <w:ind w:left="1440" w:hanging="360"/>
+      </w:pPr>
+    </w:lvl>
+    <w:lvl w:ilvl="2" w:tplc="0409001B" w:tentative="1">
+      <w:start w:val="1"/>
+      <w:numFmt w:val="lowerRoman"/>
+      <w:lvlText w:val="%3."/>
+      <w:lvlJc w:val="right"/>
+      <w:pPr>
+        <w:ind w:left="2160" w:hanging="180"/>
+      </w:pPr>
+    </w:lvl>
+    <w:lvl w:ilvl="3" w:tplc="0409000F" w:tentative="1">
+      <w:start w:val="1"/>
+      <w:numFmt w:val="decimal"/>
+      <w:lvlText w:val="%4."/>
+      <w:lvlJc w:val="left"/>
+      <w:pPr>
+        <w:ind w:left="2880" w:hanging="360"/>
+      </w:pPr>
+    </w:lvl>
+    <w:lvl w:ilvl="4" w:tplc="04090019" w:tentative="1">
+      <w:start w:val="1"/>
+      <w:numFmt w:val="lowerLetter"/>
+      <w:lvlText w:val="%5."/>
+      <w:lvlJc w:val="left"/>
+      <w:pPr>
+        <w:ind w:left="3600" w:hanging="360"/>
+      </w:pPr>
+    </w:lvl>
+    <w:lvl w:ilvl="5" w:tplc="0409001B" w:tentative="1">
+      <w:start w:val="1"/>
+      <w:numFmt w:val="lowerRoman"/>
+      <w:lvlText w:val="%6."/>
+      <w:lvlJc w:val="right"/>
+      <w:pPr>
+        <w:ind w:left="4320" w:hanging="180"/>
+      </w:pPr>
+    </w:lvl>
+    <w:lvl w:ilvl="6" w:tplc="0409000F" w:tentative="1">
+      <w:start w:val="1"/>
+      <w:numFmt w:val="decimal"/>
+      <w:lvlText w:val="%7."/>
+      <w:lvlJc w:val="left"/>
+      <w:pPr>
+        <w:ind w:left="5040" w:hanging="360"/>
+      </w:pPr>
+    </w:lvl>
+    <w:lvl w:ilvl="7" w:tplc="04090019" w:tentative="1">
+      <w:start w:val="1"/>
+      <w:numFmt w:val="lowerLetter"/>
+      <w:lvlText w:val="%8."/>
+      <w:lvlJc w:val="left"/>
+      <w:pPr>
+        <w:ind w:left="5760" w:hanging="360"/>
+      </w:pPr>
+    </w:lvl>
+    <w:lvl w:ilvl="8" w:tplc="0409001B" w:tentative="1">
+      <w:start w:val="1"/>
+      <w:numFmt w:val="lowerRoman"/>
+      <w:lvlText w:val="%9."/>
+      <w:lvlJc w:val="right"/>
+      <w:pPr>
+        <w:ind w:left="6480" w:hanging="180"/>
+      </w:pPr>
+    </w:lvl>
+  </w:abstractNum>
+  <w:abstractNum w:abstractNumId="9">
     <w:nsid w:val="1FFB26B8"/>
     <w:multiLevelType w:val="hybridMultilevel"/>
     <w:tmpl w:val="C220F9AC"/>
@@ -13601,10 +14003,10 @@
       </w:pPr>
     </w:lvl>
   </w:abstractNum>
-  <w:abstractNum w:abstractNumId="8">
+  <w:abstractNum w:abstractNumId="10">
     <w:nsid w:val="204F2C6F"/>
     <w:multiLevelType w:val="hybridMultilevel"/>
-    <w:tmpl w:val="C706CA46"/>
+    <w:tmpl w:val="88523F74"/>
     <w:lvl w:ilvl="0" w:tplc="0409000F">
       <w:start w:val="1"/>
       <w:numFmt w:val="decimal"/>
@@ -13690,7 +14092,7 @@
       </w:pPr>
     </w:lvl>
   </w:abstractNum>
-  <w:abstractNum w:abstractNumId="9">
+  <w:abstractNum w:abstractNumId="11">
     <w:nsid w:val="21957855"/>
     <w:multiLevelType w:val="hybridMultilevel"/>
     <w:tmpl w:val="E43443F8"/>
@@ -13780,7 +14182,7 @@
       </w:pPr>
     </w:lvl>
   </w:abstractNum>
-  <w:abstractNum w:abstractNumId="10">
+  <w:abstractNum w:abstractNumId="12">
     <w:nsid w:val="23647EE2"/>
     <w:multiLevelType w:val="hybridMultilevel"/>
     <w:tmpl w:val="E43443F8"/>
@@ -13870,7 +14272,7 @@
       </w:pPr>
     </w:lvl>
   </w:abstractNum>
-  <w:abstractNum w:abstractNumId="11">
+  <w:abstractNum w:abstractNumId="13">
     <w:nsid w:val="26327FC7"/>
     <w:multiLevelType w:val="hybridMultilevel"/>
     <w:tmpl w:val="E43443F8"/>
@@ -13960,7 +14362,7 @@
       </w:pPr>
     </w:lvl>
   </w:abstractNum>
-  <w:abstractNum w:abstractNumId="12">
+  <w:abstractNum w:abstractNumId="14">
     <w:nsid w:val="26BD6BEC"/>
     <w:multiLevelType w:val="hybridMultilevel"/>
     <w:tmpl w:val="F1525B7C"/>
@@ -14049,7 +14451,7 @@
       </w:pPr>
     </w:lvl>
   </w:abstractNum>
-  <w:abstractNum w:abstractNumId="13">
+  <w:abstractNum w:abstractNumId="15">
     <w:nsid w:val="2DB41968"/>
     <w:multiLevelType w:val="hybridMultilevel"/>
     <w:tmpl w:val="77CE7A5C"/>
@@ -14138,7 +14540,7 @@
       </w:pPr>
     </w:lvl>
   </w:abstractNum>
-  <w:abstractNum w:abstractNumId="14">
+  <w:abstractNum w:abstractNumId="16">
     <w:nsid w:val="31FD63FA"/>
     <w:multiLevelType w:val="hybridMultilevel"/>
     <w:tmpl w:val="C220F9AC"/>
@@ -14227,7 +14629,7 @@
       </w:pPr>
     </w:lvl>
   </w:abstractNum>
-  <w:abstractNum w:abstractNumId="15">
+  <w:abstractNum w:abstractNumId="17">
     <w:nsid w:val="3A29724D"/>
     <w:multiLevelType w:val="hybridMultilevel"/>
     <w:tmpl w:val="AC607F10"/>
@@ -14317,7 +14719,7 @@
       </w:pPr>
     </w:lvl>
   </w:abstractNum>
-  <w:abstractNum w:abstractNumId="16">
+  <w:abstractNum w:abstractNumId="18">
     <w:nsid w:val="3C0E30C7"/>
     <w:multiLevelType w:val="hybridMultilevel"/>
     <w:tmpl w:val="E43443F8"/>
@@ -14407,7 +14809,7 @@
       </w:pPr>
     </w:lvl>
   </w:abstractNum>
-  <w:abstractNum w:abstractNumId="17">
+  <w:abstractNum w:abstractNumId="19">
     <w:nsid w:val="3D064929"/>
     <w:multiLevelType w:val="hybridMultilevel"/>
     <w:tmpl w:val="BDEA2FDA"/>
@@ -14497,7 +14899,7 @@
       </w:pPr>
     </w:lvl>
   </w:abstractNum>
-  <w:abstractNum w:abstractNumId="18">
+  <w:abstractNum w:abstractNumId="20">
     <w:nsid w:val="41132FDD"/>
     <w:multiLevelType w:val="hybridMultilevel"/>
     <w:tmpl w:val="1542E122"/>
@@ -14586,7 +14988,7 @@
       </w:pPr>
     </w:lvl>
   </w:abstractNum>
-  <w:abstractNum w:abstractNumId="19">
+  <w:abstractNum w:abstractNumId="21">
     <w:nsid w:val="47357116"/>
     <w:multiLevelType w:val="hybridMultilevel"/>
     <w:tmpl w:val="E43443F8"/>
@@ -14676,7 +15078,7 @@
       </w:pPr>
     </w:lvl>
   </w:abstractNum>
-  <w:abstractNum w:abstractNumId="20">
+  <w:abstractNum w:abstractNumId="22">
     <w:nsid w:val="476375C9"/>
     <w:multiLevelType w:val="hybridMultilevel"/>
     <w:tmpl w:val="E43443F8"/>
@@ -14766,7 +15168,7 @@
       </w:pPr>
     </w:lvl>
   </w:abstractNum>
-  <w:abstractNum w:abstractNumId="21">
+  <w:abstractNum w:abstractNumId="23">
     <w:nsid w:val="4A5859D9"/>
     <w:multiLevelType w:val="hybridMultilevel"/>
     <w:tmpl w:val="E43443F8"/>
@@ -14856,7 +15258,7 @@
       </w:pPr>
     </w:lvl>
   </w:abstractNum>
-  <w:abstractNum w:abstractNumId="22">
+  <w:abstractNum w:abstractNumId="24">
     <w:nsid w:val="4C5F291E"/>
     <w:multiLevelType w:val="hybridMultilevel"/>
     <w:tmpl w:val="E43443F8"/>
@@ -14946,7 +15348,7 @@
       </w:pPr>
     </w:lvl>
   </w:abstractNum>
-  <w:abstractNum w:abstractNumId="23">
+  <w:abstractNum w:abstractNumId="25">
     <w:nsid w:val="4DDA72EA"/>
     <w:multiLevelType w:val="hybridMultilevel"/>
     <w:tmpl w:val="E43443F8"/>
@@ -15036,7 +15438,7 @@
       </w:pPr>
     </w:lvl>
   </w:abstractNum>
-  <w:abstractNum w:abstractNumId="24">
+  <w:abstractNum w:abstractNumId="26">
     <w:nsid w:val="4E8F0D8F"/>
     <w:multiLevelType w:val="hybridMultilevel"/>
     <w:tmpl w:val="77CE7A5C"/>
@@ -15125,7 +15527,7 @@
       </w:pPr>
     </w:lvl>
   </w:abstractNum>
-  <w:abstractNum w:abstractNumId="25">
+  <w:abstractNum w:abstractNumId="27">
     <w:nsid w:val="51723CD8"/>
     <w:multiLevelType w:val="hybridMultilevel"/>
     <w:tmpl w:val="E43443F8"/>
@@ -15215,7 +15617,7 @@
       </w:pPr>
     </w:lvl>
   </w:abstractNum>
-  <w:abstractNum w:abstractNumId="26">
+  <w:abstractNum w:abstractNumId="28">
     <w:nsid w:val="53C91C82"/>
     <w:multiLevelType w:val="hybridMultilevel"/>
     <w:tmpl w:val="E43443F8"/>
@@ -15305,7 +15707,7 @@
       </w:pPr>
     </w:lvl>
   </w:abstractNum>
-  <w:abstractNum w:abstractNumId="27">
+  <w:abstractNum w:abstractNumId="29">
     <w:nsid w:val="58213BE8"/>
     <w:multiLevelType w:val="hybridMultilevel"/>
     <w:tmpl w:val="C7B60F46"/>
@@ -15394,7 +15796,7 @@
       </w:pPr>
     </w:lvl>
   </w:abstractNum>
-  <w:abstractNum w:abstractNumId="28">
+  <w:abstractNum w:abstractNumId="30">
     <w:nsid w:val="58405395"/>
     <w:multiLevelType w:val="hybridMultilevel"/>
     <w:tmpl w:val="20583D74"/>
@@ -15483,7 +15885,7 @@
       </w:pPr>
     </w:lvl>
   </w:abstractNum>
-  <w:abstractNum w:abstractNumId="29">
+  <w:abstractNum w:abstractNumId="31">
     <w:nsid w:val="5AD42D8E"/>
     <w:multiLevelType w:val="hybridMultilevel"/>
     <w:tmpl w:val="E43443F8"/>
@@ -15573,7 +15975,7 @@
       </w:pPr>
     </w:lvl>
   </w:abstractNum>
-  <w:abstractNum w:abstractNumId="30">
+  <w:abstractNum w:abstractNumId="32">
     <w:nsid w:val="5E896C9F"/>
     <w:multiLevelType w:val="hybridMultilevel"/>
     <w:tmpl w:val="C220F9AC"/>
@@ -15662,7 +16064,7 @@
       </w:pPr>
     </w:lvl>
   </w:abstractNum>
-  <w:abstractNum w:abstractNumId="31">
+  <w:abstractNum w:abstractNumId="33">
     <w:nsid w:val="627C696A"/>
     <w:multiLevelType w:val="hybridMultilevel"/>
     <w:tmpl w:val="852C6B38"/>
@@ -15751,7 +16153,7 @@
       </w:pPr>
     </w:lvl>
   </w:abstractNum>
-  <w:abstractNum w:abstractNumId="32">
+  <w:abstractNum w:abstractNumId="34">
     <w:nsid w:val="64653698"/>
     <w:multiLevelType w:val="hybridMultilevel"/>
     <w:tmpl w:val="59881852"/>
@@ -15837,7 +16239,7 @@
       </w:pPr>
     </w:lvl>
   </w:abstractNum>
-  <w:abstractNum w:abstractNumId="33">
+  <w:abstractNum w:abstractNumId="35">
     <w:nsid w:val="65B060B5"/>
     <w:multiLevelType w:val="hybridMultilevel"/>
     <w:tmpl w:val="E43443F8"/>
@@ -15927,7 +16329,7 @@
       </w:pPr>
     </w:lvl>
   </w:abstractNum>
-  <w:abstractNum w:abstractNumId="34">
+  <w:abstractNum w:abstractNumId="36">
     <w:nsid w:val="67DF218F"/>
     <w:multiLevelType w:val="hybridMultilevel"/>
     <w:tmpl w:val="A370A0B2"/>
@@ -16016,7 +16418,7 @@
       </w:pPr>
     </w:lvl>
   </w:abstractNum>
-  <w:abstractNum w:abstractNumId="35">
+  <w:abstractNum w:abstractNumId="37">
     <w:nsid w:val="6A993375"/>
     <w:multiLevelType w:val="hybridMultilevel"/>
     <w:tmpl w:val="E43443F8"/>
@@ -16106,7 +16508,7 @@
       </w:pPr>
     </w:lvl>
   </w:abstractNum>
-  <w:abstractNum w:abstractNumId="36">
+  <w:abstractNum w:abstractNumId="38">
     <w:nsid w:val="6AD4276E"/>
     <w:multiLevelType w:val="hybridMultilevel"/>
     <w:tmpl w:val="E43443F8"/>
@@ -16196,7 +16598,7 @@
       </w:pPr>
     </w:lvl>
   </w:abstractNum>
-  <w:abstractNum w:abstractNumId="37">
+  <w:abstractNum w:abstractNumId="39">
     <w:nsid w:val="6FE0448D"/>
     <w:multiLevelType w:val="hybridMultilevel"/>
     <w:tmpl w:val="E43443F8"/>
@@ -16286,7 +16688,7 @@
       </w:pPr>
     </w:lvl>
   </w:abstractNum>
-  <w:abstractNum w:abstractNumId="38">
+  <w:abstractNum w:abstractNumId="40">
     <w:nsid w:val="7142535B"/>
     <w:multiLevelType w:val="hybridMultilevel"/>
     <w:tmpl w:val="2DE8A0E2"/>
@@ -16375,7 +16777,7 @@
       </w:pPr>
     </w:lvl>
   </w:abstractNum>
-  <w:abstractNum w:abstractNumId="39">
+  <w:abstractNum w:abstractNumId="41">
     <w:nsid w:val="75A513DB"/>
     <w:multiLevelType w:val="hybridMultilevel"/>
     <w:tmpl w:val="E43443F8"/>
@@ -16465,7 +16867,7 @@
       </w:pPr>
     </w:lvl>
   </w:abstractNum>
-  <w:abstractNum w:abstractNumId="40">
+  <w:abstractNum w:abstractNumId="42">
     <w:nsid w:val="7B2624B3"/>
     <w:multiLevelType w:val="hybridMultilevel"/>
     <w:tmpl w:val="246493FC"/>
@@ -16554,7 +16956,7 @@
       </w:pPr>
     </w:lvl>
   </w:abstractNum>
-  <w:abstractNum w:abstractNumId="41">
+  <w:abstractNum w:abstractNumId="43">
     <w:nsid w:val="7B275781"/>
     <w:multiLevelType w:val="hybridMultilevel"/>
     <w:tmpl w:val="E43443F8"/>
@@ -16651,131 +17053,137 @@
     <w:abstractNumId w:val="5"/>
   </w:num>
   <w:num w:numId="3">
-    <w:abstractNumId w:val="19"/>
+    <w:abstractNumId w:val="21"/>
   </w:num>
   <w:num w:numId="4">
+    <w:abstractNumId w:val="24"/>
+  </w:num>
+  <w:num w:numId="5">
+    <w:abstractNumId w:val="27"/>
+  </w:num>
+  <w:num w:numId="6">
+    <w:abstractNumId w:val="35"/>
+  </w:num>
+  <w:num w:numId="7">
+    <w:abstractNumId w:val="31"/>
+  </w:num>
+  <w:num w:numId="8">
+    <w:abstractNumId w:val="37"/>
+  </w:num>
+  <w:num w:numId="9">
     <w:abstractNumId w:val="22"/>
   </w:num>
-  <w:num w:numId="5">
-    <w:abstractNumId w:val="25"/>
-  </w:num>
-  <w:num w:numId="6">
-    <w:abstractNumId w:val="33"/>
-  </w:num>
-  <w:num w:numId="7">
-    <w:abstractNumId w:val="29"/>
-  </w:num>
-  <w:num w:numId="8">
-    <w:abstractNumId w:val="35"/>
-  </w:num>
-  <w:num w:numId="9">
-    <w:abstractNumId w:val="20"/>
-  </w:num>
   <w:num w:numId="10">
-    <w:abstractNumId w:val="9"/>
+    <w:abstractNumId w:val="11"/>
   </w:num>
   <w:num w:numId="11">
-    <w:abstractNumId w:val="39"/>
+    <w:abstractNumId w:val="41"/>
   </w:num>
   <w:num w:numId="12">
     <w:abstractNumId w:val="3"/>
   </w:num>
   <w:num w:numId="13">
+    <w:abstractNumId w:val="18"/>
+  </w:num>
+  <w:num w:numId="14">
+    <w:abstractNumId w:val="39"/>
+  </w:num>
+  <w:num w:numId="15">
+    <w:abstractNumId w:val="28"/>
+  </w:num>
+  <w:num w:numId="16">
+    <w:abstractNumId w:val="9"/>
+  </w:num>
+  <w:num w:numId="17">
+    <w:abstractNumId w:val="32"/>
+  </w:num>
+  <w:num w:numId="18">
     <w:abstractNumId w:val="16"/>
   </w:num>
-  <w:num w:numId="14">
-    <w:abstractNumId w:val="37"/>
-  </w:num>
-  <w:num w:numId="15">
-    <w:abstractNumId w:val="26"/>
-  </w:num>
-  <w:num w:numId="16">
-    <w:abstractNumId w:val="7"/>
-  </w:num>
-  <w:num w:numId="17">
+  <w:num w:numId="19">
     <w:abstractNumId w:val="30"/>
-  </w:num>
-  <w:num w:numId="18">
-    <w:abstractNumId w:val="14"/>
-  </w:num>
-  <w:num w:numId="19">
-    <w:abstractNumId w:val="28"/>
   </w:num>
   <w:num w:numId="20">
     <w:abstractNumId w:val="1"/>
   </w:num>
   <w:num w:numId="21">
-    <w:abstractNumId w:val="38"/>
+    <w:abstractNumId w:val="40"/>
   </w:num>
   <w:num w:numId="22">
     <w:abstractNumId w:val="2"/>
   </w:num>
   <w:num w:numId="23">
-    <w:abstractNumId w:val="8"/>
+    <w:abstractNumId w:val="10"/>
   </w:num>
   <w:num w:numId="24">
-    <w:abstractNumId w:val="32"/>
+    <w:abstractNumId w:val="34"/>
   </w:num>
   <w:num w:numId="25">
-    <w:abstractNumId w:val="17"/>
+    <w:abstractNumId w:val="19"/>
   </w:num>
   <w:num w:numId="26">
     <w:abstractNumId w:val="0"/>
   </w:num>
   <w:num w:numId="27">
-    <w:abstractNumId w:val="34"/>
+    <w:abstractNumId w:val="36"/>
   </w:num>
   <w:num w:numId="28">
-    <w:abstractNumId w:val="15"/>
+    <w:abstractNumId w:val="17"/>
   </w:num>
   <w:num w:numId="29">
-    <w:abstractNumId w:val="40"/>
+    <w:abstractNumId w:val="42"/>
   </w:num>
   <w:num w:numId="30">
     <w:abstractNumId w:val="4"/>
   </w:num>
   <w:num w:numId="31">
-    <w:abstractNumId w:val="31"/>
+    <w:abstractNumId w:val="33"/>
   </w:num>
   <w:num w:numId="32">
-    <w:abstractNumId w:val="27"/>
+    <w:abstractNumId w:val="29"/>
   </w:num>
   <w:num w:numId="33">
+    <w:abstractNumId w:val="14"/>
+  </w:num>
+  <w:num w:numId="34">
+    <w:abstractNumId w:val="13"/>
+  </w:num>
+  <w:num w:numId="35">
     <w:abstractNumId w:val="12"/>
   </w:num>
-  <w:num w:numId="34">
-    <w:abstractNumId w:val="11"/>
+  <w:num w:numId="36">
+    <w:abstractNumId w:val="25"/>
   </w:num>
-  <w:num w:numId="35">
-    <w:abstractNumId w:val="10"/>
+  <w:num w:numId="37">
+    <w:abstractNumId w:val="38"/>
   </w:num>
-  <w:num w:numId="36">
+  <w:num w:numId="38">
     <w:abstractNumId w:val="23"/>
   </w:num>
-  <w:num w:numId="37">
-    <w:abstractNumId w:val="36"/>
-  </w:num>
-  <w:num w:numId="38">
-    <w:abstractNumId w:val="21"/>
-  </w:num>
   <w:num w:numId="39">
-    <w:abstractNumId w:val="41"/>
+    <w:abstractNumId w:val="43"/>
   </w:num>
   <w:num w:numId="40">
-    <w:abstractNumId w:val="18"/>
+    <w:abstractNumId w:val="20"/>
   </w:num>
   <w:num w:numId="41">
-    <w:abstractNumId w:val="13"/>
+    <w:abstractNumId w:val="15"/>
   </w:num>
   <w:num w:numId="42">
-    <w:abstractNumId w:val="24"/>
+    <w:abstractNumId w:val="26"/>
+  </w:num>
+  <w:num w:numId="43">
+    <w:abstractNumId w:val="7"/>
+  </w:num>
+  <w:num w:numId="44">
+    <w:abstractNumId w:val="8"/>
   </w:num>
   <w:numIdMacAtCleanup w:val="23"/>
 </w:numbering>
 </file>
 
 <file path=word/styles.xml><?xml version="1.0" encoding="utf-8"?>
-<w:styles xmlns:mc="http://schemas.openxmlformats.org/markup-compatibility/2006" xmlns:r="http://schemas.openxmlformats.org/officeDocument/2006/relationships" xmlns:w="http://schemas.openxmlformats.org/wordprocessingml/2006/main" xmlns:w14="http://schemas.microsoft.com/office/word/2010/wordml" mc:Ignorable="w14">
+<w:styles xmlns:mc="http://schemas.openxmlformats.org/markup-compatibility/2006" xmlns:r="http://schemas.openxmlformats.org/officeDocument/2006/relationships" xmlns:w="http://schemas.openxmlformats.org/wordprocessingml/2006/main" xmlns:w14="http://schemas.microsoft.com/office/word/2010/wordml" xmlns:w15="http://schemas.microsoft.com/office/word/2012/wordml" mc:Ignorable="w14 w15">
   <w:docDefaults>
     <w:rPrDefault>
       <w:rPr>
@@ -16791,575 +17199,378 @@
       </w:pPr>
     </w:pPrDefault>
   </w:docDefaults>
-  <w:latentStyles w:defLockedState="0" w:defUIPriority="99" w:defSemiHidden="1" w:defUnhideWhenUsed="1" w:defQFormat="0" w:count="276">
-    <w:lsdException w:name="Normal" w:semiHidden="0" w:uiPriority="0" w:unhideWhenUsed="0" w:qFormat="1"/>
-    <w:lsdException w:name="heading 1" w:semiHidden="0" w:uiPriority="9" w:unhideWhenUsed="0" w:qFormat="1"/>
-    <w:lsdException w:name="heading 2" w:uiPriority="9" w:qFormat="1"/>
-    <w:lsdException w:name="heading 3" w:uiPriority="9" w:qFormat="1"/>
-    <w:lsdException w:name="heading 4" w:uiPriority="9" w:qFormat="1"/>
-    <w:lsdException w:name="heading 5" w:uiPriority="9" w:qFormat="1"/>
-    <w:lsdException w:name="heading 6" w:uiPriority="9" w:qFormat="1"/>
-    <w:lsdException w:name="heading 7" w:uiPriority="9" w:qFormat="1"/>
-    <w:lsdException w:name="heading 8" w:uiPriority="9" w:qFormat="1"/>
-    <w:lsdException w:name="heading 9" w:uiPriority="9" w:qFormat="1"/>
-    <w:lsdException w:name="toc 1" w:uiPriority="39"/>
-    <w:lsdException w:name="toc 2" w:uiPriority="39"/>
-    <w:lsdException w:name="toc 3" w:uiPriority="39"/>
-    <w:lsdException w:name="toc 4" w:uiPriority="39"/>
-    <w:lsdException w:name="toc 5" w:uiPriority="39"/>
-    <w:lsdException w:name="toc 6" w:uiPriority="39"/>
-    <w:lsdException w:name="toc 7" w:uiPriority="39"/>
-    <w:lsdException w:name="toc 8" w:uiPriority="39"/>
-    <w:lsdException w:name="toc 9" w:uiPriority="39"/>
-    <w:lsdException w:name="caption" w:uiPriority="35" w:qFormat="1"/>
-    <w:lsdException w:name="Title" w:semiHidden="0" w:uiPriority="10" w:unhideWhenUsed="0" w:qFormat="1"/>
-    <w:lsdException w:name="Default Paragraph Font" w:uiPriority="1"/>
-    <w:lsdException w:name="Subtitle" w:semiHidden="0" w:uiPriority="11" w:unhideWhenUsed="0" w:qFormat="1"/>
-    <w:lsdException w:name="Strong" w:semiHidden="0" w:uiPriority="22" w:unhideWhenUsed="0" w:qFormat="1"/>
-    <w:lsdException w:name="Emphasis" w:semiHidden="0" w:uiPriority="20" w:unhideWhenUsed="0" w:qFormat="1"/>
-    <w:lsdException w:name="Table Grid" w:semiHidden="0" w:uiPriority="59" w:unhideWhenUsed="0"/>
-    <w:lsdException w:name="Note Level 1" w:semiHidden="0" w:unhideWhenUsed="0"/>
-    <w:lsdException w:name="Note Level 2" w:semiHidden="0" w:unhideWhenUsed="0"/>
-    <w:lsdException w:name="Note Level 3" w:semiHidden="0" w:unhideWhenUsed="0"/>
-    <w:lsdException w:name="Note Level 4" w:semiHidden="0" w:unhideWhenUsed="0"/>
-    <w:lsdException w:name="Note Level 5" w:semiHidden="0" w:unhideWhenUsed="0"/>
-    <w:lsdException w:name="Note Level 6" w:semiHidden="0" w:unhideWhenUsed="0"/>
-    <w:lsdException w:name="Note Level 7" w:semiHidden="0" w:unhideWhenUsed="0"/>
-    <w:lsdException w:name="Note Level 8" w:semiHidden="0" w:unhideWhenUsed="0"/>
-    <w:lsdException w:name="Note Level 9" w:semiHidden="0" w:unhideWhenUsed="0"/>
-    <w:lsdException w:name="Placeholder Text" w:unhideWhenUsed="0"/>
-    <w:lsdException w:name="No Spacing" w:semiHidden="0" w:uiPriority="1" w:unhideWhenUsed="0" w:qFormat="1"/>
-    <w:lsdException w:name="Light Shading" w:semiHidden="0" w:uiPriority="60" w:unhideWhenUsed="0"/>
-    <w:lsdException w:name="Light List" w:semiHidden="0" w:uiPriority="61" w:unhideWhenUsed="0"/>
-    <w:lsdException w:name="Light Grid" w:semiHidden="0" w:uiPriority="62" w:unhideWhenUsed="0"/>
-    <w:lsdException w:name="Medium Shading 1" w:semiHidden="0" w:uiPriority="63" w:unhideWhenUsed="0"/>
-    <w:lsdException w:name="Medium Shading 2" w:semiHidden="0" w:uiPriority="64" w:unhideWhenUsed="0"/>
-    <w:lsdException w:name="Medium List 1" w:semiHidden="0" w:uiPriority="65" w:unhideWhenUsed="0"/>
-    <w:lsdException w:name="Medium List 2" w:semiHidden="0" w:uiPriority="66" w:unhideWhenUsed="0"/>
-    <w:lsdException w:name="Medium Grid 1" w:semiHidden="0" w:uiPriority="67" w:unhideWhenUsed="0"/>
-    <w:lsdException w:name="Medium Grid 2" w:semiHidden="0" w:uiPriority="68" w:unhideWhenUsed="0"/>
-    <w:lsdException w:name="Medium Grid 3" w:semiHidden="0" w:uiPriority="69" w:unhideWhenUsed="0"/>
-    <w:lsdException w:name="Dark List" w:semiHidden="0" w:uiPriority="70" w:unhideWhenUsed="0"/>
-    <w:lsdException w:name="Colorful Shading" w:semiHidden="0" w:uiPriority="71" w:unhideWhenUsed="0"/>
-    <w:lsdException w:name="Colorful List" w:semiHidden="0" w:uiPriority="72" w:unhideWhenUsed="0"/>
-    <w:lsdException w:name="Colorful Grid" w:semiHidden="0" w:uiPriority="73" w:unhideWhenUsed="0"/>
-    <w:lsdException w:name="Light Shading Accent 1" w:semiHidden="0" w:uiPriority="60" w:unhideWhenUsed="0"/>
-    <w:lsdException w:name="Light List Accent 1" w:semiHidden="0" w:uiPriority="61" w:unhideWhenUsed="0"/>
-    <w:lsdException w:name="Light Grid Accent 1" w:semiHidden="0" w:uiPriority="62" w:unhideWhenUsed="0"/>
-    <w:lsdException w:name="Medium Shading 1 Accent 1" w:semiHidden="0" w:uiPriority="63" w:unhideWhenUsed="0"/>
-    <w:lsdException w:name="Medium Shading 2 Accent 1" w:semiHidden="0" w:uiPriority="64" w:unhideWhenUsed="0"/>
-    <w:lsdException w:name="Medium List 1 Accent 1" w:semiHidden="0" w:uiPriority="65" w:unhideWhenUsed="0"/>
-    <w:lsdException w:name="Revision" w:unhideWhenUsed="0"/>
-    <w:lsdException w:name="List Paragraph" w:semiHidden="0" w:uiPriority="34" w:unhideWhenUsed="0" w:qFormat="1"/>
-    <w:lsdException w:name="Quote" w:semiHidden="0" w:uiPriority="29" w:unhideWhenUsed="0" w:qFormat="1"/>
-    <w:lsdException w:name="Intense Quote" w:semiHidden="0" w:uiPriority="30" w:unhideWhenUsed="0" w:qFormat="1"/>
-    <w:lsdException w:name="Medium List 2 Accent 1" w:semiHidden="0" w:uiPriority="66" w:unhideWhenUsed="0"/>
-    <w:lsdException w:name="Medium Grid 1 Accent 1" w:semiHidden="0" w:uiPriority="67" w:unhideWhenUsed="0"/>
-    <w:lsdException w:name="Medium Grid 2 Accent 1" w:semiHidden="0" w:uiPriority="68" w:unhideWhenUsed="0"/>
-    <w:lsdException w:name="Medium Grid 3 Accent 1" w:semiHidden="0" w:uiPriority="69" w:unhideWhenUsed="0"/>
-    <w:lsdException w:name="Dark List Accent 1" w:semiHidden="0" w:uiPriority="70" w:unhideWhenUsed="0"/>
-    <w:lsdException w:name="Colorful Shading Accent 1" w:semiHidden="0" w:uiPriority="71" w:unhideWhenUsed="0"/>
-    <w:lsdException w:name="Colorful List Accent 1" w:semiHidden="0" w:uiPriority="72" w:unhideWhenUsed="0"/>
-    <w:lsdException w:name="Colorful Grid Accent 1" w:semiHidden="0" w:uiPriority="73" w:unhideWhenUsed="0"/>
-    <w:lsdException w:name="Light Shading Accent 2" w:semiHidden="0" w:uiPriority="60" w:unhideWhenUsed="0"/>
-    <w:lsdException w:name="Light List Accent 2" w:semiHidden="0" w:uiPriority="61" w:unhideWhenUsed="0"/>
-    <w:lsdException w:name="Light Grid Accent 2" w:semiHidden="0" w:uiPriority="62" w:unhideWhenUsed="0"/>
-    <w:lsdException w:name="Medium Shading 1 Accent 2" w:semiHidden="0" w:uiPriority="63" w:unhideWhenUsed="0"/>
-    <w:lsdException w:name="Medium Shading 2 Accent 2" w:semiHidden="0" w:uiPriority="64" w:unhideWhenUsed="0"/>
-    <w:lsdException w:name="Medium List 1 Accent 2" w:semiHidden="0" w:uiPriority="65" w:unhideWhenUsed="0"/>
-    <w:lsdException w:name="Medium List 2 Accent 2" w:semiHidden="0" w:uiPriority="66" w:unhideWhenUsed="0"/>
-    <w:lsdException w:name="Medium Grid 1 Accent 2" w:semiHidden="0" w:uiPriority="67" w:unhideWhenUsed="0"/>
-    <w:lsdException w:name="Medium Grid 2 Accent 2" w:semiHidden="0" w:uiPriority="68" w:unhideWhenUsed="0"/>
-    <w:lsdException w:name="Medium Grid 3 Accent 2" w:semiHidden="0" w:uiPriority="69" w:unhideWhenUsed="0"/>
-    <w:lsdException w:name="Dark List Accent 2" w:semiHidden="0" w:uiPriority="70" w:unhideWhenUsed="0"/>
-    <w:lsdException w:name="Colorful Shading Accent 2" w:semiHidden="0" w:uiPriority="71" w:unhideWhenUsed="0"/>
-    <w:lsdException w:name="Colorful List Accent 2" w:semiHidden="0" w:uiPriority="72" w:unhideWhenUsed="0"/>
-    <w:lsdException w:name="Colorful Grid Accent 2" w:semiHidden="0" w:uiPriority="73" w:unhideWhenUsed="0"/>
-    <w:lsdException w:name="Light Shading Accent 3" w:semiHidden="0" w:uiPriority="60" w:unhideWhenUsed="0"/>
-    <w:lsdException w:name="Light List Accent 3" w:semiHidden="0" w:uiPriority="61" w:unhideWhenUsed="0"/>
-    <w:lsdException w:name="Light Grid Accent 3" w:semiHidden="0" w:uiPriority="62" w:unhideWhenUsed="0"/>
-    <w:lsdException w:name="Medium Shading 1 Accent 3" w:semiHidden="0" w:uiPriority="63" w:unhideWhenUsed="0"/>
-    <w:lsdException w:name="Medium Shading 2 Accent 3" w:semiHidden="0" w:uiPriority="64" w:unhideWhenUsed="0"/>
-    <w:lsdException w:name="Medium List 1 Accent 3" w:semiHidden="0" w:uiPriority="65" w:unhideWhenUsed="0"/>
-    <w:lsdException w:name="Medium List 2 Accent 3" w:semiHidden="0" w:uiPriority="66" w:unhideWhenUsed="0"/>
-    <w:lsdException w:name="Medium Grid 1 Accent 3" w:semiHidden="0" w:uiPriority="67" w:unhideWhenUsed="0"/>
-    <w:lsdException w:name="Medium Grid 2 Accent 3" w:semiHidden="0" w:uiPriority="68" w:unhideWhenUsed="0"/>
-    <w:lsdException w:name="Medium Grid 3 Accent 3" w:semiHidden="0" w:uiPriority="69" w:unhideWhenUsed="0"/>
-    <w:lsdException w:name="Dark List Accent 3" w:semiHidden="0" w:uiPriority="70" w:unhideWhenUsed="0"/>
-    <w:lsdException w:name="Colorful Shading Accent 3" w:semiHidden="0" w:uiPriority="71" w:unhideWhenUsed="0"/>
-    <w:lsdException w:name="Colorful List Accent 3" w:semiHidden="0" w:uiPriority="72" w:unhideWhenUsed="0"/>
-    <w:lsdException w:name="Colorful Grid Accent 3" w:semiHidden="0" w:uiPriority="73" w:unhideWhenUsed="0"/>
-    <w:lsdException w:name="Light Shading Accent 4" w:semiHidden="0" w:uiPriority="60" w:unhideWhenUsed="0"/>
-    <w:lsdException w:name="Light List Accent 4" w:semiHidden="0" w:uiPriority="61" w:unhideWhenUsed="0"/>
-    <w:lsdException w:name="Light Grid Accent 4" w:semiHidden="0" w:uiPriority="62" w:unhideWhenUsed="0"/>
-    <w:lsdException w:name="Medium Shading 1 Accent 4" w:semiHidden="0" w:uiPriority="63" w:unhideWhenUsed="0"/>
-    <w:lsdException w:name="Medium Shading 2 Accent 4" w:semiHidden="0" w:uiPriority="64" w:unhideWhenUsed="0"/>
-    <w:lsdException w:name="Medium List 1 Accent 4" w:semiHidden="0" w:uiPriority="65" w:unhideWhenUsed="0"/>
-    <w:lsdException w:name="Medium List 2 Accent 4" w:semiHidden="0" w:uiPriority="66" w:unhideWhenUsed="0"/>
-    <w:lsdException w:name="Medium Grid 1 Accent 4" w:semiHidden="0" w:uiPriority="67" w:unhideWhenUsed="0"/>
-    <w:lsdException w:name="Medium Grid 2 Accent 4" w:semiHidden="0" w:uiPriority="68" w:unhideWhenUsed="0"/>
-    <w:lsdException w:name="Medium Grid 3 Accent 4" w:semiHidden="0" w:uiPriority="69" w:unhideWhenUsed="0"/>
-    <w:lsdException w:name="Dark List Accent 4" w:semiHidden="0" w:uiPriority="70" w:unhideWhenUsed="0"/>
-    <w:lsdException w:name="Colorful Shading Accent 4" w:semiHidden="0" w:uiPriority="71" w:unhideWhenUsed="0"/>
-    <w:lsdException w:name="Colorful List Accent 4" w:semiHidden="0" w:uiPriority="72" w:unhideWhenUsed="0"/>
-    <w:lsdException w:name="Colorful Grid Accent 4" w:semiHidden="0" w:uiPriority="73" w:unhideWhenUsed="0"/>
-    <w:lsdException w:name="Light Shading Accent 5" w:semiHidden="0" w:uiPriority="60" w:unhideWhenUsed="0"/>
-    <w:lsdException w:name="Light List Accent 5" w:semiHidden="0" w:uiPriority="61" w:unhideWhenUsed="0"/>
-    <w:lsdException w:name="Light Grid Accent 5" w:semiHidden="0" w:uiPriority="62" w:unhideWhenUsed="0"/>
-    <w:lsdException w:name="Medium Shading 1 Accent 5" w:semiHidden="0" w:uiPriority="63" w:unhideWhenUsed="0"/>
-    <w:lsdException w:name="Medium Shading 2 Accent 5" w:semiHidden="0" w:uiPriority="64" w:unhideWhenUsed="0"/>
-    <w:lsdException w:name="Medium List 1 Accent 5" w:semiHidden="0" w:uiPriority="65" w:unhideWhenUsed="0"/>
-    <w:lsdException w:name="Medium List 2 Accent 5" w:semiHidden="0" w:uiPriority="66" w:unhideWhenUsed="0"/>
-    <w:lsdException w:name="Medium Grid 1 Accent 5" w:semiHidden="0" w:uiPriority="67" w:unhideWhenUsed="0"/>
-    <w:lsdException w:name="Medium Grid 2 Accent 5" w:semiHidden="0" w:uiPriority="68" w:unhideWhenUsed="0"/>
-    <w:lsdException w:name="Medium Grid 3 Accent 5" w:semiHidden="0" w:uiPriority="69" w:unhideWhenUsed="0"/>
-    <w:lsdException w:name="Dark List Accent 5" w:semiHidden="0" w:uiPriority="70" w:unhideWhenUsed="0"/>
-    <w:lsdException w:name="Colorful Shading Accent 5" w:semiHidden="0" w:uiPriority="71" w:unhideWhenUsed="0"/>
-    <w:lsdException w:name="Colorful List Accent 5" w:semiHidden="0" w:uiPriority="72" w:unhideWhenUsed="0"/>
-    <w:lsdException w:name="Colorful Grid Accent 5" w:semiHidden="0" w:uiPriority="73" w:unhideWhenUsed="0"/>
-    <w:lsdException w:name="Light Shading Accent 6" w:semiHidden="0" w:uiPriority="60" w:unhideWhenUsed="0"/>
-    <w:lsdException w:name="Light List Accent 6" w:semiHidden="0" w:uiPriority="61" w:unhideWhenUsed="0"/>
-    <w:lsdException w:name="Light Grid Accent 6" w:semiHidden="0" w:uiPriority="62" w:unhideWhenUsed="0"/>
-    <w:lsdException w:name="Medium Shading 1 Accent 6" w:semiHidden="0" w:uiPriority="63" w:unhideWhenUsed="0"/>
-    <w:lsdException w:name="Medium Shading 2 Accent 6" w:semiHidden="0" w:uiPriority="64" w:unhideWhenUsed="0"/>
-    <w:lsdException w:name="Medium List 1 Accent 6" w:semiHidden="0" w:uiPriority="65" w:unhideWhenUsed="0"/>
-    <w:lsdException w:name="Medium List 2 Accent 6" w:semiHidden="0" w:uiPriority="66" w:unhideWhenUsed="0"/>
-    <w:lsdException w:name="Medium Grid 1 Accent 6" w:semiHidden="0" w:uiPriority="67" w:unhideWhenUsed="0"/>
-    <w:lsdException w:name="Medium Grid 2 Accent 6" w:semiHidden="0" w:uiPriority="68" w:unhideWhenUsed="0"/>
-    <w:lsdException w:name="Medium Grid 3 Accent 6" w:semiHidden="0" w:uiPriority="69" w:unhideWhenUsed="0"/>
-    <w:lsdException w:name="Dark List Accent 6" w:semiHidden="0" w:uiPriority="70" w:unhideWhenUsed="0"/>
-    <w:lsdException w:name="Colorful Shading Accent 6" w:semiHidden="0" w:uiPriority="71" w:unhideWhenUsed="0"/>
-    <w:lsdException w:name="Colorful List Accent 6" w:semiHidden="0" w:uiPriority="72" w:unhideWhenUsed="0"/>
-    <w:lsdException w:name="Colorful Grid Accent 6" w:semiHidden="0" w:uiPriority="73" w:unhideWhenUsed="0"/>
-    <w:lsdException w:name="Subtle Emphasis" w:semiHidden="0" w:uiPriority="19" w:unhideWhenUsed="0" w:qFormat="1"/>
-    <w:lsdException w:name="Intense Emphasis" w:semiHidden="0" w:uiPriority="21" w:unhideWhenUsed="0" w:qFormat="1"/>
-    <w:lsdException w:name="Subtle Reference" w:semiHidden="0" w:uiPriority="31" w:unhideWhenUsed="0" w:qFormat="1"/>
-    <w:lsdException w:name="Intense Reference" w:semiHidden="0" w:uiPriority="32" w:unhideWhenUsed="0" w:qFormat="1"/>
-    <w:lsdException w:name="Book Title" w:semiHidden="0" w:uiPriority="33" w:unhideWhenUsed="0" w:qFormat="1"/>
-    <w:lsdException w:name="Bibliography" w:uiPriority="37"/>
-    <w:lsdException w:name="TOC Heading" w:uiPriority="39" w:qFormat="1"/>
-  </w:latentStyles>
-  <w:style w:type="paragraph" w:default="1" w:styleId="Normal">
-    <w:name w:val="Normal"/>
-    <w:qFormat/>
-  </w:style>
-  <w:style w:type="paragraph" w:styleId="Heading1">
-    <w:name w:val="heading 1"/>
-    <w:basedOn w:val="Normal"/>
-    <w:next w:val="Normal"/>
-    <w:link w:val="Heading1Char"/>
-    <w:uiPriority w:val="9"/>
-    <w:qFormat/>
-    <w:rsid w:val="008C5019"/>
-    <w:pPr>
-      <w:keepNext/>
-      <w:keepLines/>
-      <w:spacing w:before="240" w:after="0"/>
-      <w:outlineLvl w:val="0"/>
-    </w:pPr>
-    <w:rPr>
-      <w:rFonts w:asciiTheme="majorHAnsi" w:eastAsiaTheme="majorEastAsia" w:hAnsiTheme="majorHAnsi" w:cstheme="majorBidi"/>
-      <w:color w:val="2E74B5" w:themeColor="accent1" w:themeShade="BF"/>
-      <w:sz w:val="32"/>
-      <w:szCs w:val="32"/>
-    </w:rPr>
-  </w:style>
-  <w:style w:type="paragraph" w:styleId="Heading2">
-    <w:name w:val="heading 2"/>
-    <w:basedOn w:val="Normal"/>
-    <w:next w:val="Normal"/>
-    <w:link w:val="Heading2Char"/>
-    <w:uiPriority w:val="9"/>
-    <w:unhideWhenUsed/>
-    <w:qFormat/>
-    <w:rsid w:val="008C5019"/>
-    <w:pPr>
-      <w:keepNext/>
-      <w:keepLines/>
-      <w:spacing w:before="40" w:after="0"/>
-      <w:outlineLvl w:val="1"/>
-    </w:pPr>
-    <w:rPr>
-      <w:rFonts w:ascii="Cambria" w:eastAsiaTheme="majorEastAsia" w:hAnsi="Cambria" w:cstheme="majorBidi"/>
-      <w:color w:val="2E74B5" w:themeColor="accent1" w:themeShade="BF"/>
-      <w:sz w:val="26"/>
-      <w:szCs w:val="26"/>
-    </w:rPr>
-  </w:style>
-  <w:style w:type="character" w:default="1" w:styleId="DefaultParagraphFont">
-    <w:name w:val="Default Paragraph Font"/>
-    <w:uiPriority w:val="1"/>
-    <w:semiHidden/>
-    <w:unhideWhenUsed/>
-  </w:style>
-  <w:style w:type="table" w:default="1" w:styleId="TableNormal">
-    <w:name w:val="Normal Table"/>
-    <w:uiPriority w:val="99"/>
-    <w:semiHidden/>
-    <w:unhideWhenUsed/>
-    <w:tblPr>
-      <w:tblInd w:w="0" w:type="dxa"/>
-      <w:tblCellMar>
-        <w:top w:w="0" w:type="dxa"/>
-        <w:left w:w="108" w:type="dxa"/>
-        <w:bottom w:w="0" w:type="dxa"/>
-        <w:right w:w="108" w:type="dxa"/>
-      </w:tblCellMar>
-    </w:tblPr>
-  </w:style>
-  <w:style w:type="numbering" w:default="1" w:styleId="NoList">
-    <w:name w:val="No List"/>
-    <w:uiPriority w:val="99"/>
-    <w:semiHidden/>
-    <w:unhideWhenUsed/>
-  </w:style>
-  <w:style w:type="table" w:styleId="TableGrid">
-    <w:name w:val="Table Grid"/>
-    <w:basedOn w:val="TableNormal"/>
-    <w:uiPriority w:val="59"/>
-    <w:rsid w:val="00FB4123"/>
-    <w:pPr>
-      <w:spacing w:after="0" w:line="240" w:lineRule="auto"/>
-    </w:pPr>
-    <w:tblPr>
-      <w:tblInd w:w="0" w:type="dxa"/>
-      <w:tblBorders>
-        <w:top w:val="single" w:sz="4" w:space="0" w:color="000000" w:themeColor="text1"/>
-        <w:left w:val="single" w:sz="4" w:space="0" w:color="000000" w:themeColor="text1"/>
-        <w:bottom w:val="single" w:sz="4" w:space="0" w:color="000000" w:themeColor="text1"/>
-        <w:right w:val="single" w:sz="4" w:space="0" w:color="000000" w:themeColor="text1"/>
-        <w:insideH w:val="single" w:sz="4" w:space="0" w:color="000000" w:themeColor="text1"/>
-        <w:insideV w:val="single" w:sz="4" w:space="0" w:color="000000" w:themeColor="text1"/>
-      </w:tblBorders>
-      <w:tblCellMar>
-        <w:top w:w="0" w:type="dxa"/>
-        <w:left w:w="108" w:type="dxa"/>
-        <w:bottom w:w="0" w:type="dxa"/>
-        <w:right w:w="108" w:type="dxa"/>
-      </w:tblCellMar>
-    </w:tblPr>
-  </w:style>
-  <w:style w:type="table" w:customStyle="1" w:styleId="GridTable1Light1">
-    <w:name w:val="Grid Table 1 Light1"/>
-    <w:basedOn w:val="TableNormal"/>
-    <w:uiPriority w:val="46"/>
-    <w:pPr>
-      <w:spacing w:after="0" w:line="240" w:lineRule="auto"/>
-    </w:pPr>
-    <w:tblPr>
-      <w:tblStyleRowBandSize w:val="1"/>
-      <w:tblStyleColBandSize w:val="1"/>
-      <w:tblInd w:w="0" w:type="dxa"/>
-      <w:tblBorders>
-        <w:top w:val="single" w:sz="4" w:space="0" w:color="999999" w:themeColor="text1" w:themeTint="66"/>
-        <w:left w:val="single" w:sz="4" w:space="0" w:color="999999" w:themeColor="text1" w:themeTint="66"/>
-        <w:bottom w:val="single" w:sz="4" w:space="0" w:color="999999" w:themeColor="text1" w:themeTint="66"/>
-        <w:right w:val="single" w:sz="4" w:space="0" w:color="999999" w:themeColor="text1" w:themeTint="66"/>
-        <w:insideH w:val="single" w:sz="4" w:space="0" w:color="999999" w:themeColor="text1" w:themeTint="66"/>
-        <w:insideV w:val="single" w:sz="4" w:space="0" w:color="999999" w:themeColor="text1" w:themeTint="66"/>
-      </w:tblBorders>
-      <w:tblCellMar>
-        <w:top w:w="0" w:type="dxa"/>
-        <w:left w:w="108" w:type="dxa"/>
-        <w:bottom w:w="0" w:type="dxa"/>
-        <w:right w:w="108" w:type="dxa"/>
-      </w:tblCellMar>
-    </w:tblPr>
-    <w:tblStylePr w:type="firstRow">
-      <w:rPr>
-        <w:b/>
-        <w:bCs/>
-      </w:rPr>
-      <w:tblPr/>
-      <w:tcPr>
-        <w:tcBorders>
-          <w:bottom w:val="single" w:sz="12" w:space="0" w:color="666666" w:themeColor="text1" w:themeTint="99"/>
-        </w:tcBorders>
-      </w:tcPr>
-    </w:tblStylePr>
-    <w:tblStylePr w:type="lastRow">
-      <w:rPr>
-        <w:b/>
-        <w:bCs/>
-      </w:rPr>
-      <w:tblPr/>
-      <w:tcPr>
-        <w:tcBorders>
-          <w:top w:val="double" w:sz="2" w:space="0" w:color="666666" w:themeColor="text1" w:themeTint="99"/>
-        </w:tcBorders>
-      </w:tcPr>
-    </w:tblStylePr>
-    <w:tblStylePr w:type="firstCol">
-      <w:rPr>
-        <w:b/>
-        <w:bCs/>
-      </w:rPr>
-    </w:tblStylePr>
-    <w:tblStylePr w:type="lastCol">
-      <w:rPr>
-        <w:b/>
-        <w:bCs/>
-      </w:rPr>
-    </w:tblStylePr>
-  </w:style>
-  <w:style w:type="paragraph" w:styleId="ListParagraph">
-    <w:name w:val="List Paragraph"/>
-    <w:basedOn w:val="Normal"/>
-    <w:uiPriority w:val="34"/>
-    <w:qFormat/>
-    <w:pPr>
-      <w:ind w:left="720"/>
-      <w:contextualSpacing/>
-    </w:pPr>
-  </w:style>
-  <w:style w:type="paragraph" w:styleId="NoSpacing">
-    <w:name w:val="No Spacing"/>
-    <w:link w:val="NoSpacingChar"/>
-    <w:uiPriority w:val="1"/>
-    <w:qFormat/>
-    <w:rsid w:val="00CC0CF8"/>
-    <w:pPr>
-      <w:spacing w:after="0" w:line="240" w:lineRule="auto"/>
-    </w:pPr>
-    <w:rPr>
-      <w:rFonts w:eastAsiaTheme="minorEastAsia"/>
-      <w:lang w:eastAsia="zh-CN"/>
-    </w:rPr>
-  </w:style>
-  <w:style w:type="character" w:customStyle="1" w:styleId="NoSpacingChar">
-    <w:name w:val="No Spacing Char"/>
-    <w:basedOn w:val="DefaultParagraphFont"/>
-    <w:link w:val="NoSpacing"/>
-    <w:uiPriority w:val="1"/>
-    <w:rsid w:val="00CC0CF8"/>
-    <w:rPr>
-      <w:rFonts w:eastAsiaTheme="minorEastAsia"/>
-      <w:lang w:eastAsia="zh-CN"/>
-    </w:rPr>
-  </w:style>
-  <w:style w:type="character" w:customStyle="1" w:styleId="Heading2Char">
-    <w:name w:val="Heading 2 Char"/>
-    <w:basedOn w:val="DefaultParagraphFont"/>
-    <w:link w:val="Heading2"/>
-    <w:uiPriority w:val="9"/>
-    <w:rsid w:val="008C5019"/>
-    <w:rPr>
-      <w:rFonts w:ascii="Cambria" w:eastAsiaTheme="majorEastAsia" w:hAnsi="Cambria" w:cstheme="majorBidi"/>
-      <w:color w:val="2E74B5" w:themeColor="accent1" w:themeShade="BF"/>
-      <w:sz w:val="26"/>
-      <w:szCs w:val="26"/>
-    </w:rPr>
-  </w:style>
-  <w:style w:type="character" w:customStyle="1" w:styleId="Heading1Char">
-    <w:name w:val="Heading 1 Char"/>
-    <w:basedOn w:val="DefaultParagraphFont"/>
-    <w:link w:val="Heading1"/>
-    <w:uiPriority w:val="9"/>
-    <w:rsid w:val="008C5019"/>
-    <w:rPr>
-      <w:rFonts w:asciiTheme="majorHAnsi" w:eastAsiaTheme="majorEastAsia" w:hAnsiTheme="majorHAnsi" w:cstheme="majorBidi"/>
-      <w:color w:val="2E74B5" w:themeColor="accent1" w:themeShade="BF"/>
-      <w:sz w:val="32"/>
-      <w:szCs w:val="32"/>
-    </w:rPr>
-  </w:style>
-  <w:style w:type="paragraph" w:styleId="BalloonText">
-    <w:name w:val="Balloon Text"/>
-    <w:basedOn w:val="Normal"/>
-    <w:link w:val="BalloonTextChar"/>
-    <w:uiPriority w:val="99"/>
-    <w:semiHidden/>
-    <w:unhideWhenUsed/>
-    <w:rsid w:val="0037555A"/>
-    <w:pPr>
-      <w:spacing w:after="0" w:line="240" w:lineRule="auto"/>
-    </w:pPr>
-    <w:rPr>
-      <w:rFonts w:ascii="Lucida Grande" w:hAnsi="Lucida Grande" w:cs="Lucida Grande"/>
-      <w:sz w:val="18"/>
-      <w:szCs w:val="18"/>
-    </w:rPr>
-  </w:style>
-  <w:style w:type="character" w:customStyle="1" w:styleId="BalloonTextChar">
-    <w:name w:val="Balloon Text Char"/>
-    <w:basedOn w:val="DefaultParagraphFont"/>
-    <w:link w:val="BalloonText"/>
-    <w:uiPriority w:val="99"/>
-    <w:semiHidden/>
-    <w:rsid w:val="0037555A"/>
-    <w:rPr>
-      <w:rFonts w:ascii="Lucida Grande" w:hAnsi="Lucida Grande" w:cs="Lucida Grande"/>
-      <w:sz w:val="18"/>
-      <w:szCs w:val="18"/>
-    </w:rPr>
-  </w:style>
-</w:styles>
-</file>
-
-<file path=word/stylesWithEffects.xml><?xml version="1.0" encoding="utf-8"?>
-<w:styles xmlns:wpc="http://schemas.microsoft.com/office/word/2010/wordprocessingCanvas" xmlns:mo="http://schemas.microsoft.com/office/mac/office/2008/main" xmlns:mc="http://schemas.openxmlformats.org/markup-compatibility/2006" xmlns:mv="urn:schemas-microsoft-com:mac:vml" xmlns:o="urn:schemas-microsoft-com:office:office" xmlns:r="http://schemas.openxmlformats.org/officeDocument/2006/relationships" xmlns:m="http://schemas.openxmlformats.org/officeDocument/2006/math" xmlns:v="urn:schemas-microsoft-com:vml" xmlns:wp14="http://schemas.microsoft.com/office/word/2010/wordprocessingDrawing" xmlns:wp="http://schemas.openxmlformats.org/drawingml/2006/wordprocessingDrawing" xmlns:w10="urn:schemas-microsoft-com:office:word" xmlns:w="http://schemas.openxmlformats.org/wordprocessingml/2006/main" xmlns:w14="http://schemas.microsoft.com/office/word/2010/wordml" xmlns:wpg="http://schemas.microsoft.com/office/word/2010/wordprocessingGroup" xmlns:wpi="http://schemas.microsoft.com/office/word/2010/wordprocessingInk" xmlns:wne="http://schemas.microsoft.com/office/word/2006/wordml" xmlns:wps="http://schemas.microsoft.com/office/word/2010/wordprocessingShape" mc:Ignorable="w14 wp14">
-  <w:docDefaults>
-    <w:rPrDefault>
-      <w:rPr>
-        <w:rFonts w:asciiTheme="minorHAnsi" w:eastAsiaTheme="minorHAnsi" w:hAnsiTheme="minorHAnsi" w:cstheme="minorBidi"/>
-        <w:sz w:val="22"/>
-        <w:szCs w:val="22"/>
-        <w:lang w:val="en-US" w:eastAsia="en-US" w:bidi="ar-SA"/>
-      </w:rPr>
-    </w:rPrDefault>
-    <w:pPrDefault>
-      <w:pPr>
-        <w:spacing w:after="160" w:line="259" w:lineRule="auto"/>
-      </w:pPr>
-    </w:pPrDefault>
-  </w:docDefaults>
-  <w:latentStyles w:defLockedState="0" w:defUIPriority="99" w:defSemiHidden="1" w:defUnhideWhenUsed="1" w:defQFormat="0" w:count="276">
-    <w:lsdException w:name="Normal" w:semiHidden="0" w:uiPriority="0" w:unhideWhenUsed="0" w:qFormat="1"/>
-    <w:lsdException w:name="heading 1" w:semiHidden="0" w:uiPriority="9" w:unhideWhenUsed="0" w:qFormat="1"/>
-    <w:lsdException w:name="heading 2" w:uiPriority="9" w:qFormat="1"/>
-    <w:lsdException w:name="heading 3" w:uiPriority="9" w:qFormat="1"/>
-    <w:lsdException w:name="heading 4" w:uiPriority="9" w:qFormat="1"/>
-    <w:lsdException w:name="heading 5" w:uiPriority="9" w:qFormat="1"/>
-    <w:lsdException w:name="heading 6" w:uiPriority="9" w:qFormat="1"/>
-    <w:lsdException w:name="heading 7" w:uiPriority="9" w:qFormat="1"/>
-    <w:lsdException w:name="heading 8" w:uiPriority="9" w:qFormat="1"/>
-    <w:lsdException w:name="heading 9" w:uiPriority="9" w:qFormat="1"/>
-    <w:lsdException w:name="toc 1" w:uiPriority="39"/>
-    <w:lsdException w:name="toc 2" w:uiPriority="39"/>
-    <w:lsdException w:name="toc 3" w:uiPriority="39"/>
-    <w:lsdException w:name="toc 4" w:uiPriority="39"/>
-    <w:lsdException w:name="toc 5" w:uiPriority="39"/>
-    <w:lsdException w:name="toc 6" w:uiPriority="39"/>
-    <w:lsdException w:name="toc 7" w:uiPriority="39"/>
-    <w:lsdException w:name="toc 8" w:uiPriority="39"/>
-    <w:lsdException w:name="toc 9" w:uiPriority="39"/>
-    <w:lsdException w:name="caption" w:uiPriority="35" w:qFormat="1"/>
-    <w:lsdException w:name="Title" w:semiHidden="0" w:uiPriority="10" w:unhideWhenUsed="0" w:qFormat="1"/>
-    <w:lsdException w:name="Default Paragraph Font" w:uiPriority="1"/>
-    <w:lsdException w:name="Subtitle" w:semiHidden="0" w:uiPriority="11" w:unhideWhenUsed="0" w:qFormat="1"/>
-    <w:lsdException w:name="Strong" w:semiHidden="0" w:uiPriority="22" w:unhideWhenUsed="0" w:qFormat="1"/>
-    <w:lsdException w:name="Emphasis" w:semiHidden="0" w:uiPriority="20" w:unhideWhenUsed="0" w:qFormat="1"/>
-    <w:lsdException w:name="Table Grid" w:semiHidden="0" w:uiPriority="59" w:unhideWhenUsed="0"/>
-    <w:lsdException w:name="Note Level 1" w:semiHidden="0" w:unhideWhenUsed="0"/>
-    <w:lsdException w:name="Note Level 2" w:semiHidden="0" w:unhideWhenUsed="0"/>
-    <w:lsdException w:name="Note Level 3" w:semiHidden="0" w:unhideWhenUsed="0"/>
-    <w:lsdException w:name="Note Level 4" w:semiHidden="0" w:unhideWhenUsed="0"/>
-    <w:lsdException w:name="Note Level 5" w:semiHidden="0" w:unhideWhenUsed="0"/>
-    <w:lsdException w:name="Note Level 6" w:semiHidden="0" w:unhideWhenUsed="0"/>
-    <w:lsdException w:name="Note Level 7" w:semiHidden="0" w:unhideWhenUsed="0"/>
-    <w:lsdException w:name="Note Level 8" w:semiHidden="0" w:unhideWhenUsed="0"/>
-    <w:lsdException w:name="Note Level 9" w:semiHidden="0" w:unhideWhenUsed="0"/>
-    <w:lsdException w:name="Placeholder Text" w:unhideWhenUsed="0"/>
-    <w:lsdException w:name="No Spacing" w:semiHidden="0" w:uiPriority="1" w:unhideWhenUsed="0" w:qFormat="1"/>
-    <w:lsdException w:name="Light Shading" w:semiHidden="0" w:uiPriority="60" w:unhideWhenUsed="0"/>
-    <w:lsdException w:name="Light List" w:semiHidden="0" w:uiPriority="61" w:unhideWhenUsed="0"/>
-    <w:lsdException w:name="Light Grid" w:semiHidden="0" w:uiPriority="62" w:unhideWhenUsed="0"/>
-    <w:lsdException w:name="Medium Shading 1" w:semiHidden="0" w:uiPriority="63" w:unhideWhenUsed="0"/>
-    <w:lsdException w:name="Medium Shading 2" w:semiHidden="0" w:uiPriority="64" w:unhideWhenUsed="0"/>
-    <w:lsdException w:name="Medium List 1" w:semiHidden="0" w:uiPriority="65" w:unhideWhenUsed="0"/>
-    <w:lsdException w:name="Medium List 2" w:semiHidden="0" w:uiPriority="66" w:unhideWhenUsed="0"/>
-    <w:lsdException w:name="Medium Grid 1" w:semiHidden="0" w:uiPriority="67" w:unhideWhenUsed="0"/>
-    <w:lsdException w:name="Medium Grid 2" w:semiHidden="0" w:uiPriority="68" w:unhideWhenUsed="0"/>
-    <w:lsdException w:name="Medium Grid 3" w:semiHidden="0" w:uiPriority="69" w:unhideWhenUsed="0"/>
-    <w:lsdException w:name="Dark List" w:semiHidden="0" w:uiPriority="70" w:unhideWhenUsed="0"/>
-    <w:lsdException w:name="Colorful Shading" w:semiHidden="0" w:uiPriority="71" w:unhideWhenUsed="0"/>
-    <w:lsdException w:name="Colorful List" w:semiHidden="0" w:uiPriority="72" w:unhideWhenUsed="0"/>
-    <w:lsdException w:name="Colorful Grid" w:semiHidden="0" w:uiPriority="73" w:unhideWhenUsed="0"/>
-    <w:lsdException w:name="Light Shading Accent 1" w:semiHidden="0" w:uiPriority="60" w:unhideWhenUsed="0"/>
-    <w:lsdException w:name="Light List Accent 1" w:semiHidden="0" w:uiPriority="61" w:unhideWhenUsed="0"/>
-    <w:lsdException w:name="Light Grid Accent 1" w:semiHidden="0" w:uiPriority="62" w:unhideWhenUsed="0"/>
-    <w:lsdException w:name="Medium Shading 1 Accent 1" w:semiHidden="0" w:uiPriority="63" w:unhideWhenUsed="0"/>
-    <w:lsdException w:name="Medium Shading 2 Accent 1" w:semiHidden="0" w:uiPriority="64" w:unhideWhenUsed="0"/>
-    <w:lsdException w:name="Medium List 1 Accent 1" w:semiHidden="0" w:uiPriority="65" w:unhideWhenUsed="0"/>
-    <w:lsdException w:name="Revision" w:unhideWhenUsed="0"/>
-    <w:lsdException w:name="List Paragraph" w:semiHidden="0" w:uiPriority="34" w:unhideWhenUsed="0" w:qFormat="1"/>
-    <w:lsdException w:name="Quote" w:semiHidden="0" w:uiPriority="29" w:unhideWhenUsed="0" w:qFormat="1"/>
-    <w:lsdException w:name="Intense Quote" w:semiHidden="0" w:uiPriority="30" w:unhideWhenUsed="0" w:qFormat="1"/>
-    <w:lsdException w:name="Medium List 2 Accent 1" w:semiHidden="0" w:uiPriority="66" w:unhideWhenUsed="0"/>
-    <w:lsdException w:name="Medium Grid 1 Accent 1" w:semiHidden="0" w:uiPriority="67" w:unhideWhenUsed="0"/>
-    <w:lsdException w:name="Medium Grid 2 Accent 1" w:semiHidden="0" w:uiPriority="68" w:unhideWhenUsed="0"/>
-    <w:lsdException w:name="Medium Grid 3 Accent 1" w:semiHidden="0" w:uiPriority="69" w:unhideWhenUsed="0"/>
-    <w:lsdException w:name="Dark List Accent 1" w:semiHidden="0" w:uiPriority="70" w:unhideWhenUsed="0"/>
-    <w:lsdException w:name="Colorful Shading Accent 1" w:semiHidden="0" w:uiPriority="71" w:unhideWhenUsed="0"/>
-    <w:lsdException w:name="Colorful List Accent 1" w:semiHidden="0" w:uiPriority="72" w:unhideWhenUsed="0"/>
-    <w:lsdException w:name="Colorful Grid Accent 1" w:semiHidden="0" w:uiPriority="73" w:unhideWhenUsed="0"/>
-    <w:lsdException w:name="Light Shading Accent 2" w:semiHidden="0" w:uiPriority="60" w:unhideWhenUsed="0"/>
-    <w:lsdException w:name="Light List Accent 2" w:semiHidden="0" w:uiPriority="61" w:unhideWhenUsed="0"/>
-    <w:lsdException w:name="Light Grid Accent 2" w:semiHidden="0" w:uiPriority="62" w:unhideWhenUsed="0"/>
-    <w:lsdException w:name="Medium Shading 1 Accent 2" w:semiHidden="0" w:uiPriority="63" w:unhideWhenUsed="0"/>
-    <w:lsdException w:name="Medium Shading 2 Accent 2" w:semiHidden="0" w:uiPriority="64" w:unhideWhenUsed="0"/>
-    <w:lsdException w:name="Medium List 1 Accent 2" w:semiHidden="0" w:uiPriority="65" w:unhideWhenUsed="0"/>
-    <w:lsdException w:name="Medium List 2 Accent 2" w:semiHidden="0" w:uiPriority="66" w:unhideWhenUsed="0"/>
-    <w:lsdException w:name="Medium Grid 1 Accent 2" w:semiHidden="0" w:uiPriority="67" w:unhideWhenUsed="0"/>
-    <w:lsdException w:name="Medium Grid 2 Accent 2" w:semiHidden="0" w:uiPriority="68" w:unhideWhenUsed="0"/>
-    <w:lsdException w:name="Medium Grid 3 Accent 2" w:semiHidden="0" w:uiPriority="69" w:unhideWhenUsed="0"/>
-    <w:lsdException w:name="Dark List Accent 2" w:semiHidden="0" w:uiPriority="70" w:unhideWhenUsed="0"/>
-    <w:lsdException w:name="Colorful Shading Accent 2" w:semiHidden="0" w:uiPriority="71" w:unhideWhenUsed="0"/>
-    <w:lsdException w:name="Colorful List Accent 2" w:semiHidden="0" w:uiPriority="72" w:unhideWhenUsed="0"/>
-    <w:lsdException w:name="Colorful Grid Accent 2" w:semiHidden="0" w:uiPriority="73" w:unhideWhenUsed="0"/>
-    <w:lsdException w:name="Light Shading Accent 3" w:semiHidden="0" w:uiPriority="60" w:unhideWhenUsed="0"/>
-    <w:lsdException w:name="Light List Accent 3" w:semiHidden="0" w:uiPriority="61" w:unhideWhenUsed="0"/>
-    <w:lsdException w:name="Light Grid Accent 3" w:semiHidden="0" w:uiPriority="62" w:unhideWhenUsed="0"/>
-    <w:lsdException w:name="Medium Shading 1 Accent 3" w:semiHidden="0" w:uiPriority="63" w:unhideWhenUsed="0"/>
-    <w:lsdException w:name="Medium Shading 2 Accent 3" w:semiHidden="0" w:uiPriority="64" w:unhideWhenUsed="0"/>
-    <w:lsdException w:name="Medium List 1 Accent 3" w:semiHidden="0" w:uiPriority="65" w:unhideWhenUsed="0"/>
-    <w:lsdException w:name="Medium List 2 Accent 3" w:semiHidden="0" w:uiPriority="66" w:unhideWhenUsed="0"/>
-    <w:lsdException w:name="Medium Grid 1 Accent 3" w:semiHidden="0" w:uiPriority="67" w:unhideWhenUsed="0"/>
-    <w:lsdException w:name="Medium Grid 2 Accent 3" w:semiHidden="0" w:uiPriority="68" w:unhideWhenUsed="0"/>
-    <w:lsdException w:name="Medium Grid 3 Accent 3" w:semiHidden="0" w:uiPriority="69" w:unhideWhenUsed="0"/>
-    <w:lsdException w:name="Dark List Accent 3" w:semiHidden="0" w:uiPriority="70" w:unhideWhenUsed="0"/>
-    <w:lsdException w:name="Colorful Shading Accent 3" w:semiHidden="0" w:uiPriority="71" w:unhideWhenUsed="0"/>
-    <w:lsdException w:name="Colorful List Accent 3" w:semiHidden="0" w:uiPriority="72" w:unhideWhenUsed="0"/>
-    <w:lsdException w:name="Colorful Grid Accent 3" w:semiHidden="0" w:uiPriority="73" w:unhideWhenUsed="0"/>
-    <w:lsdException w:name="Light Shading Accent 4" w:semiHidden="0" w:uiPriority="60" w:unhideWhenUsed="0"/>
-    <w:lsdException w:name="Light List Accent 4" w:semiHidden="0" w:uiPriority="61" w:unhideWhenUsed="0"/>
-    <w:lsdException w:name="Light Grid Accent 4" w:semiHidden="0" w:uiPriority="62" w:unhideWhenUsed="0"/>
-    <w:lsdException w:name="Medium Shading 1 Accent 4" w:semiHidden="0" w:uiPriority="63" w:unhideWhenUsed="0"/>
-    <w:lsdException w:name="Medium Shading 2 Accent 4" w:semiHidden="0" w:uiPriority="64" w:unhideWhenUsed="0"/>
-    <w:lsdException w:name="Medium List 1 Accent 4" w:semiHidden="0" w:uiPriority="65" w:unhideWhenUsed="0"/>
-    <w:lsdException w:name="Medium List 2 Accent 4" w:semiHidden="0" w:uiPriority="66" w:unhideWhenUsed="0"/>
-    <w:lsdException w:name="Medium Grid 1 Accent 4" w:semiHidden="0" w:uiPriority="67" w:unhideWhenUsed="0"/>
-    <w:lsdException w:name="Medium Grid 2 Accent 4" w:semiHidden="0" w:uiPriority="68" w:unhideWhenUsed="0"/>
-    <w:lsdException w:name="Medium Grid 3 Accent 4" w:semiHidden="0" w:uiPriority="69" w:unhideWhenUsed="0"/>
-    <w:lsdException w:name="Dark List Accent 4" w:semiHidden="0" w:uiPriority="70" w:unhideWhenUsed="0"/>
-    <w:lsdException w:name="Colorful Shading Accent 4" w:semiHidden="0" w:uiPriority="71" w:unhideWhenUsed="0"/>
-    <w:lsdException w:name="Colorful List Accent 4" w:semiHidden="0" w:uiPriority="72" w:unhideWhenUsed="0"/>
-    <w:lsdException w:name="Colorful Grid Accent 4" w:semiHidden="0" w:uiPriority="73" w:unhideWhenUsed="0"/>
-    <w:lsdException w:name="Light Shading Accent 5" w:semiHidden="0" w:uiPriority="60" w:unhideWhenUsed="0"/>
-    <w:lsdException w:name="Light List Accent 5" w:semiHidden="0" w:uiPriority="61" w:unhideWhenUsed="0"/>
-    <w:lsdException w:name="Light Grid Accent 5" w:semiHidden="0" w:uiPriority="62" w:unhideWhenUsed="0"/>
-    <w:lsdException w:name="Medium Shading 1 Accent 5" w:semiHidden="0" w:uiPriority="63" w:unhideWhenUsed="0"/>
-    <w:lsdException w:name="Medium Shading 2 Accent 5" w:semiHidden="0" w:uiPriority="64" w:unhideWhenUsed="0"/>
-    <w:lsdException w:name="Medium List 1 Accent 5" w:semiHidden="0" w:uiPriority="65" w:unhideWhenUsed="0"/>
-    <w:lsdException w:name="Medium List 2 Accent 5" w:semiHidden="0" w:uiPriority="66" w:unhideWhenUsed="0"/>
-    <w:lsdException w:name="Medium Grid 1 Accent 5" w:semiHidden="0" w:uiPriority="67" w:unhideWhenUsed="0"/>
-    <w:lsdException w:name="Medium Grid 2 Accent 5" w:semiHidden="0" w:uiPriority="68" w:unhideWhenUsed="0"/>
-    <w:lsdException w:name="Medium Grid 3 Accent 5" w:semiHidden="0" w:uiPriority="69" w:unhideWhenUsed="0"/>
-    <w:lsdException w:name="Dark List Accent 5" w:semiHidden="0" w:uiPriority="70" w:unhideWhenUsed="0"/>
-    <w:lsdException w:name="Colorful Shading Accent 5" w:semiHidden="0" w:uiPriority="71" w:unhideWhenUsed="0"/>
-    <w:lsdException w:name="Colorful List Accent 5" w:semiHidden="0" w:uiPriority="72" w:unhideWhenUsed="0"/>
-    <w:lsdException w:name="Colorful Grid Accent 5" w:semiHidden="0" w:uiPriority="73" w:unhideWhenUsed="0"/>
-    <w:lsdException w:name="Light Shading Accent 6" w:semiHidden="0" w:uiPriority="60" w:unhideWhenUsed="0"/>
-    <w:lsdException w:name="Light List Accent 6" w:semiHidden="0" w:uiPriority="61" w:unhideWhenUsed="0"/>
-    <w:lsdException w:name="Light Grid Accent 6" w:semiHidden="0" w:uiPriority="62" w:unhideWhenUsed="0"/>
-    <w:lsdException w:name="Medium Shading 1 Accent 6" w:semiHidden="0" w:uiPriority="63" w:unhideWhenUsed="0"/>
-    <w:lsdException w:name="Medium Shading 2 Accent 6" w:semiHidden="0" w:uiPriority="64" w:unhideWhenUsed="0"/>
-    <w:lsdException w:name="Medium List 1 Accent 6" w:semiHidden="0" w:uiPriority="65" w:unhideWhenUsed="0"/>
-    <w:lsdException w:name="Medium List 2 Accent 6" w:semiHidden="0" w:uiPriority="66" w:unhideWhenUsed="0"/>
-    <w:lsdException w:name="Medium Grid 1 Accent 6" w:semiHidden="0" w:uiPriority="67" w:unhideWhenUsed="0"/>
-    <w:lsdException w:name="Medium Grid 2 Accent 6" w:semiHidden="0" w:uiPriority="68" w:unhideWhenUsed="0"/>
-    <w:lsdException w:name="Medium Grid 3 Accent 6" w:semiHidden="0" w:uiPriority="69" w:unhideWhenUsed="0"/>
-    <w:lsdException w:name="Dark List Accent 6" w:semiHidden="0" w:uiPriority="70" w:unhideWhenUsed="0"/>
-    <w:lsdException w:name="Colorful Shading Accent 6" w:semiHidden="0" w:uiPriority="71" w:unhideWhenUsed="0"/>
-    <w:lsdException w:name="Colorful List Accent 6" w:semiHidden="0" w:uiPriority="72" w:unhideWhenUsed="0"/>
-    <w:lsdException w:name="Colorful Grid Accent 6" w:semiHidden="0" w:uiPriority="73" w:unhideWhenUsed="0"/>
-    <w:lsdException w:name="Subtle Emphasis" w:semiHidden="0" w:uiPriority="19" w:unhideWhenUsed="0" w:qFormat="1"/>
-    <w:lsdException w:name="Intense Emphasis" w:semiHidden="0" w:uiPriority="21" w:unhideWhenUsed="0" w:qFormat="1"/>
-    <w:lsdException w:name="Subtle Reference" w:semiHidden="0" w:uiPriority="31" w:unhideWhenUsed="0" w:qFormat="1"/>
-    <w:lsdException w:name="Intense Reference" w:semiHidden="0" w:uiPriority="32" w:unhideWhenUsed="0" w:qFormat="1"/>
-    <w:lsdException w:name="Book Title" w:semiHidden="0" w:uiPriority="33" w:unhideWhenUsed="0" w:qFormat="1"/>
-    <w:lsdException w:name="Bibliography" w:uiPriority="37"/>
-    <w:lsdException w:name="TOC Heading" w:uiPriority="39" w:qFormat="1"/>
+  <w:latentStyles w:defLockedState="0" w:defUIPriority="99" w:defSemiHidden="0" w:defUnhideWhenUsed="0" w:defQFormat="0" w:count="380">
+    <w:lsdException w:name="Normal" w:uiPriority="0" w:qFormat="1"/>
+    <w:lsdException w:name="heading 1" w:uiPriority="9" w:qFormat="1"/>
+    <w:lsdException w:name="heading 2" w:semiHidden="1" w:uiPriority="9" w:unhideWhenUsed="1" w:qFormat="1"/>
+    <w:lsdException w:name="heading 3" w:semiHidden="1" w:uiPriority="9" w:unhideWhenUsed="1" w:qFormat="1"/>
+    <w:lsdException w:name="heading 4" w:semiHidden="1" w:uiPriority="9" w:unhideWhenUsed="1" w:qFormat="1"/>
+    <w:lsdException w:name="heading 5" w:semiHidden="1" w:uiPriority="9" w:unhideWhenUsed="1" w:qFormat="1"/>
+    <w:lsdException w:name="heading 6" w:semiHidden="1" w:uiPriority="9" w:unhideWhenUsed="1" w:qFormat="1"/>
+    <w:lsdException w:name="heading 7" w:semiHidden="1" w:uiPriority="9" w:unhideWhenUsed="1" w:qFormat="1"/>
+    <w:lsdException w:name="heading 8" w:semiHidden="1" w:uiPriority="9" w:unhideWhenUsed="1" w:qFormat="1"/>
+    <w:lsdException w:name="heading 9" w:semiHidden="1" w:uiPriority="9" w:unhideWhenUsed="1" w:qFormat="1"/>
+    <w:lsdException w:name="index 1" w:semiHidden="1" w:unhideWhenUsed="1"/>
+    <w:lsdException w:name="index 2" w:semiHidden="1" w:unhideWhenUsed="1"/>
+    <w:lsdException w:name="index 3" w:semiHidden="1" w:unhideWhenUsed="1"/>
+    <w:lsdException w:name="index 4" w:semiHidden="1" w:unhideWhenUsed="1"/>
+    <w:lsdException w:name="index 5" w:semiHidden="1" w:unhideWhenUsed="1"/>
+    <w:lsdException w:name="index 6" w:semiHidden="1" w:unhideWhenUsed="1"/>
+    <w:lsdException w:name="index 7" w:semiHidden="1" w:unhideWhenUsed="1"/>
+    <w:lsdException w:name="index 8" w:semiHidden="1" w:unhideWhenUsed="1"/>
+    <w:lsdException w:name="index 9" w:semiHidden="1" w:unhideWhenUsed="1"/>
+    <w:lsdException w:name="toc 1" w:semiHidden="1" w:uiPriority="39" w:unhideWhenUsed="1"/>
+    <w:lsdException w:name="toc 2" w:semiHidden="1" w:uiPriority="39" w:unhideWhenUsed="1"/>
+    <w:lsdException w:name="toc 3" w:semiHidden="1" w:uiPriority="39" w:unhideWhenUsed="1"/>
+    <w:lsdException w:name="toc 4" w:semiHidden="1" w:uiPriority="39" w:unhideWhenUsed="1"/>
+    <w:lsdException w:name="toc 5" w:semiHidden="1" w:uiPriority="39" w:unhideWhenUsed="1"/>
+    <w:lsdException w:name="toc 6" w:semiHidden="1" w:uiPriority="39" w:unhideWhenUsed="1"/>
+    <w:lsdException w:name="toc 7" w:semiHidden="1" w:uiPriority="39" w:unhideWhenUsed="1"/>
+    <w:lsdException w:name="toc 8" w:semiHidden="1" w:uiPriority="39" w:unhideWhenUsed="1"/>
+    <w:lsdException w:name="toc 9" w:semiHidden="1" w:uiPriority="39" w:unhideWhenUsed="1"/>
+    <w:lsdException w:name="Normal Indent" w:semiHidden="1" w:unhideWhenUsed="1"/>
+    <w:lsdException w:name="footnote text" w:semiHidden="1" w:unhideWhenUsed="1"/>
+    <w:lsdException w:name="annotation text" w:semiHidden="1" w:unhideWhenUsed="1"/>
+    <w:lsdException w:name="header" w:semiHidden="1" w:unhideWhenUsed="1"/>
+    <w:lsdException w:name="footer" w:semiHidden="1" w:unhideWhenUsed="1"/>
+    <w:lsdException w:name="index heading" w:semiHidden="1" w:unhideWhenUsed="1"/>
+    <w:lsdException w:name="caption" w:semiHidden="1" w:uiPriority="35" w:unhideWhenUsed="1" w:qFormat="1"/>
+    <w:lsdException w:name="table of figures" w:semiHidden="1" w:unhideWhenUsed="1"/>
+    <w:lsdException w:name="envelope address" w:semiHidden="1" w:unhideWhenUsed="1"/>
+    <w:lsdException w:name="envelope return" w:semiHidden="1" w:unhideWhenUsed="1"/>
+    <w:lsdException w:name="footnote reference" w:semiHidden="1" w:unhideWhenUsed="1"/>
+    <w:lsdException w:name="annotation reference" w:semiHidden="1" w:unhideWhenUsed="1"/>
+    <w:lsdException w:name="line number" w:semiHidden="1" w:unhideWhenUsed="1"/>
+    <w:lsdException w:name="page number" w:semiHidden="1" w:unhideWhenUsed="1"/>
+    <w:lsdException w:name="endnote reference" w:semiHidden="1" w:unhideWhenUsed="1"/>
+    <w:lsdException w:name="endnote text" w:semiHidden="1" w:unhideWhenUsed="1"/>
+    <w:lsdException w:name="table of authorities" w:semiHidden="1" w:unhideWhenUsed="1"/>
+    <w:lsdException w:name="macro" w:semiHidden="1" w:unhideWhenUsed="1"/>
+    <w:lsdException w:name="toa heading" w:semiHidden="1" w:unhideWhenUsed="1"/>
+    <w:lsdException w:name="List" w:semiHidden="1" w:unhideWhenUsed="1"/>
+    <w:lsdException w:name="List Bullet" w:semiHidden="1" w:unhideWhenUsed="1"/>
+    <w:lsdException w:name="List Number" w:semiHidden="1" w:unhideWhenUsed="1"/>
+    <w:lsdException w:name="List 2" w:semiHidden="1" w:unhideWhenUsed="1"/>
+    <w:lsdException w:name="List 3" w:semiHidden="1" w:unhideWhenUsed="1"/>
+    <w:lsdException w:name="List 4" w:semiHidden="1" w:unhideWhenUsed="1"/>
+    <w:lsdException w:name="List 5" w:semiHidden="1" w:unhideWhenUsed="1"/>
+    <w:lsdException w:name="List Bullet 2" w:semiHidden="1" w:unhideWhenUsed="1"/>
+    <w:lsdException w:name="List Bullet 3" w:semiHidden="1" w:unhideWhenUsed="1"/>
+    <w:lsdException w:name="List Bullet 4" w:semiHidden="1" w:unhideWhenUsed="1"/>
+    <w:lsdException w:name="List Bullet 5" w:semiHidden="1" w:unhideWhenUsed="1"/>
+    <w:lsdException w:name="List Number 2" w:semiHidden="1" w:unhideWhenUsed="1"/>
+    <w:lsdException w:name="List Number 3" w:semiHidden="1" w:unhideWhenUsed="1"/>
+    <w:lsdException w:name="List Number 4" w:semiHidden="1" w:unhideWhenUsed="1"/>
+    <w:lsdException w:name="List Number 5" w:semiHidden="1" w:unhideWhenUsed="1"/>
+    <w:lsdException w:name="Title" w:uiPriority="10" w:qFormat="1"/>
+    <w:lsdException w:name="Closing" w:semiHidden="1" w:unhideWhenUsed="1"/>
+    <w:lsdException w:name="Signature" w:semiHidden="1" w:unhideWhenUsed="1"/>
+    <w:lsdException w:name="Default Paragraph Font" w:semiHidden="1" w:uiPriority="1" w:unhideWhenUsed="1"/>
+    <w:lsdException w:name="Body Text" w:semiHidden="1" w:unhideWhenUsed="1"/>
+    <w:lsdException w:name="Body Text Indent" w:semiHidden="1" w:unhideWhenUsed="1"/>
+    <w:lsdException w:name="List Continue" w:semiHidden="1" w:unhideWhenUsed="1"/>
+    <w:lsdException w:name="List Continue 2" w:semiHidden="1" w:unhideWhenUsed="1"/>
+    <w:lsdException w:name="List Continue 3" w:semiHidden="1" w:unhideWhenUsed="1"/>
+    <w:lsdException w:name="List Continue 4" w:semiHidden="1" w:unhideWhenUsed="1"/>
+    <w:lsdException w:name="List Continue 5" w:semiHidden="1" w:unhideWhenUsed="1"/>
+    <w:lsdException w:name="Message Header" w:semiHidden="1" w:unhideWhenUsed="1"/>
+    <w:lsdException w:name="Subtitle" w:uiPriority="11" w:qFormat="1"/>
+    <w:lsdException w:name="Salutation" w:semiHidden="1" w:unhideWhenUsed="1"/>
+    <w:lsdException w:name="Date" w:semiHidden="1" w:unhideWhenUsed="1"/>
+    <w:lsdException w:name="Body Text First Indent" w:semiHidden="1" w:unhideWhenUsed="1"/>
+    <w:lsdException w:name="Body Text First Indent 2" w:semiHidden="1" w:unhideWhenUsed="1"/>
+    <w:lsdException w:name="Note Heading" w:semiHidden="1" w:unhideWhenUsed="1"/>
+    <w:lsdException w:name="Body Text 2" w:semiHidden="1" w:unhideWhenUsed="1"/>
+    <w:lsdException w:name="Body Text 3" w:semiHidden="1" w:unhideWhenUsed="1"/>
+    <w:lsdException w:name="Body Text Indent 2" w:semiHidden="1" w:unhideWhenUsed="1"/>
+    <w:lsdException w:name="Body Text Indent 3" w:semiHidden="1" w:unhideWhenUsed="1"/>
+    <w:lsdException w:name="Block Text" w:semiHidden="1" w:unhideWhenUsed="1"/>
+    <w:lsdException w:name="Hyperlink" w:semiHidden="1" w:unhideWhenUsed="1"/>
+    <w:lsdException w:name="FollowedHyperlink" w:semiHidden="1" w:unhideWhenUsed="1"/>
+    <w:lsdException w:name="Strong" w:uiPriority="22" w:qFormat="1"/>
+    <w:lsdException w:name="Emphasis" w:uiPriority="20" w:qFormat="1"/>
+    <w:lsdException w:name="Document Map" w:semiHidden="1" w:unhideWhenUsed="1"/>
+    <w:lsdException w:name="Plain Text" w:semiHidden="1" w:unhideWhenUsed="1"/>
+    <w:lsdException w:name="E-mail Signature" w:semiHidden="1" w:unhideWhenUsed="1"/>
+    <w:lsdException w:name="HTML Top of Form" w:semiHidden="1" w:unhideWhenUsed="1"/>
+    <w:lsdException w:name="HTML Bottom of Form" w:semiHidden="1" w:unhideWhenUsed="1"/>
+    <w:lsdException w:name="Normal (Web)" w:semiHidden="1" w:unhideWhenUsed="1"/>
+    <w:lsdException w:name="HTML Acronym" w:semiHidden="1" w:unhideWhenUsed="1"/>
+    <w:lsdException w:name="HTML Address" w:semiHidden="1" w:unhideWhenUsed="1"/>
+    <w:lsdException w:name="HTML Cite" w:semiHidden="1" w:unhideWhenUsed="1"/>
+    <w:lsdException w:name="HTML Code" w:semiHidden="1" w:unhideWhenUsed="1"/>
+    <w:lsdException w:name="HTML Definition" w:semiHidden="1" w:unhideWhenUsed="1"/>
+    <w:lsdException w:name="HTML Keyboard" w:semiHidden="1" w:unhideWhenUsed="1"/>
+    <w:lsdException w:name="HTML Preformatted" w:semiHidden="1" w:unhideWhenUsed="1"/>
+    <w:lsdException w:name="HTML Sample" w:semiHidden="1" w:unhideWhenUsed="1"/>
+    <w:lsdException w:name="HTML Typewriter" w:semiHidden="1" w:unhideWhenUsed="1"/>
+    <w:lsdException w:name="HTML Variable" w:semiHidden="1" w:unhideWhenUsed="1"/>
+    <w:lsdException w:name="Normal Table" w:semiHidden="1" w:unhideWhenUsed="1"/>
+    <w:lsdException w:name="annotation subject" w:semiHidden="1" w:unhideWhenUsed="1"/>
+    <w:lsdException w:name="No List" w:semiHidden="1" w:unhideWhenUsed="1"/>
+    <w:lsdException w:name="Outline List 1" w:semiHidden="1" w:unhideWhenUsed="1"/>
+    <w:lsdException w:name="Outline List 2" w:semiHidden="1" w:unhideWhenUsed="1"/>
+    <w:lsdException w:name="Outline List 3" w:semiHidden="1" w:unhideWhenUsed="1"/>
+    <w:lsdException w:name="Table Simple 1" w:semiHidden="1" w:unhideWhenUsed="1"/>
+    <w:lsdException w:name="Table Simple 2" w:semiHidden="1" w:unhideWhenUsed="1"/>
+    <w:lsdException w:name="Table Simple 3" w:semiHidden="1" w:unhideWhenUsed="1"/>
+    <w:lsdException w:name="Table Classic 1" w:semiHidden="1" w:unhideWhenUsed="1"/>
+    <w:lsdException w:name="Table Classic 2" w:semiHidden="1" w:unhideWhenUsed="1"/>
+    <w:lsdException w:name="Table Classic 3" w:semiHidden="1" w:unhideWhenUsed="1"/>
+    <w:lsdException w:name="Table Classic 4" w:semiHidden="1" w:unhideWhenUsed="1"/>
+    <w:lsdException w:name="Table Colorful 1" w:semiHidden="1" w:unhideWhenUsed="1"/>
+    <w:lsdException w:name="Table Colorful 2" w:semiHidden="1" w:unhideWhenUsed="1"/>
+    <w:lsdException w:name="Table Colorful 3" w:semiHidden="1" w:unhideWhenUsed="1"/>
+    <w:lsdException w:name="Table Columns 1" w:semiHidden="1" w:unhideWhenUsed="1"/>
+    <w:lsdException w:name="Table Columns 2" w:semiHidden="1" w:unhideWhenUsed="1"/>
+    <w:lsdException w:name="Table Columns 3" w:semiHidden="1" w:unhideWhenUsed="1"/>
+    <w:lsdException w:name="Table Columns 4" w:semiHidden="1" w:unhideWhenUsed="1"/>
+    <w:lsdException w:name="Table Columns 5" w:semiHidden="1" w:unhideWhenUsed="1"/>
+    <w:lsdException w:name="Table Grid 1" w:semiHidden="1" w:unhideWhenUsed="1"/>
+    <w:lsdException w:name="Table Grid 2" w:semiHidden="1" w:unhideWhenUsed="1"/>
+    <w:lsdException w:name="Table Grid 3" w:semiHidden="1" w:unhideWhenUsed="1"/>
+    <w:lsdException w:name="Table Grid 4" w:semiHidden="1" w:unhideWhenUsed="1"/>
+    <w:lsdException w:name="Table Grid 5" w:semiHidden="1" w:unhideWhenUsed="1"/>
+    <w:lsdException w:name="Table Grid 6" w:semiHidden="1" w:unhideWhenUsed="1"/>
+    <w:lsdException w:name="Table Grid 7" w:semiHidden="1" w:unhideWhenUsed="1"/>
+    <w:lsdException w:name="Table Grid 8" w:semiHidden="1" w:unhideWhenUsed="1"/>
+    <w:lsdException w:name="Table List 1" w:semiHidden="1" w:unhideWhenUsed="1"/>
+    <w:lsdException w:name="Table List 2" w:semiHidden="1" w:unhideWhenUsed="1"/>
+    <w:lsdException w:name="Table List 3" w:semiHidden="1" w:unhideWhenUsed="1"/>
+    <w:lsdException w:name="Table List 4" w:semiHidden="1" w:unhideWhenUsed="1"/>
+    <w:lsdException w:name="Table List 5" w:semiHidden="1" w:unhideWhenUsed="1"/>
+    <w:lsdException w:name="Table List 6" w:semiHidden="1" w:unhideWhenUsed="1"/>
+    <w:lsdException w:name="Table List 7" w:semiHidden="1" w:unhideWhenUsed="1"/>
+    <w:lsdException w:name="Table List 8" w:semiHidden="1" w:unhideWhenUsed="1"/>
+    <w:lsdException w:name="Table 3D effects 1" w:semiHidden="1" w:unhideWhenUsed="1"/>
+    <w:lsdException w:name="Table 3D effects 2" w:semiHidden="1" w:unhideWhenUsed="1"/>
+    <w:lsdException w:name="Table 3D effects 3" w:semiHidden="1" w:unhideWhenUsed="1"/>
+    <w:lsdException w:name="Table Contemporary" w:semiHidden="1" w:unhideWhenUsed="1"/>
+    <w:lsdException w:name="Table Elegant" w:semiHidden="1" w:unhideWhenUsed="1"/>
+    <w:lsdException w:name="Table Professional" w:semiHidden="1" w:unhideWhenUsed="1"/>
+    <w:lsdException w:name="Table Subtle 1" w:semiHidden="1" w:unhideWhenUsed="1"/>
+    <w:lsdException w:name="Table Subtle 2" w:semiHidden="1" w:unhideWhenUsed="1"/>
+    <w:lsdException w:name="Table Web 1" w:semiHidden="1" w:unhideWhenUsed="1"/>
+    <w:lsdException w:name="Table Web 2" w:semiHidden="1" w:unhideWhenUsed="1"/>
+    <w:lsdException w:name="Table Web 3" w:semiHidden="1" w:unhideWhenUsed="1"/>
+    <w:lsdException w:name="Balloon Text" w:semiHidden="1" w:unhideWhenUsed="1"/>
+    <w:lsdException w:name="Table Grid" w:uiPriority="59"/>
+    <w:lsdException w:name="Table Theme" w:semiHidden="1" w:unhideWhenUsed="1"/>
+    <w:lsdException w:name="Placeholder Text" w:semiHidden="1"/>
+    <w:lsdException w:name="No Spacing" w:uiPriority="1" w:qFormat="1"/>
+    <w:lsdException w:name="Light Shading" w:uiPriority="60"/>
+    <w:lsdException w:name="Light List" w:uiPriority="61"/>
+    <w:lsdException w:name="Light Grid" w:uiPriority="62"/>
+    <w:lsdException w:name="Medium Shading 1" w:uiPriority="63"/>
+    <w:lsdException w:name="Medium Shading 2" w:uiPriority="64"/>
+    <w:lsdException w:name="Medium List 1" w:uiPriority="65"/>
+    <w:lsdException w:name="Medium List 2" w:uiPriority="66"/>
+    <w:lsdException w:name="Medium Grid 1" w:uiPriority="67"/>
+    <w:lsdException w:name="Medium Grid 2" w:uiPriority="68"/>
+    <w:lsdException w:name="Medium Grid 3" w:uiPriority="69"/>
+    <w:lsdException w:name="Dark List" w:uiPriority="70"/>
+    <w:lsdException w:name="Colorful Shading" w:uiPriority="71"/>
+    <w:lsdException w:name="Colorful List" w:uiPriority="72"/>
+    <w:lsdException w:name="Colorful Grid" w:uiPriority="73"/>
+    <w:lsdException w:name="Light Shading Accent 1" w:uiPriority="60"/>
+    <w:lsdException w:name="Light List Accent 1" w:uiPriority="61"/>
+    <w:lsdException w:name="Light Grid Accent 1" w:uiPriority="62"/>
+    <w:lsdException w:name="Medium Shading 1 Accent 1" w:uiPriority="63"/>
+    <w:lsdException w:name="Medium Shading 2 Accent 1" w:uiPriority="64"/>
+    <w:lsdException w:name="Medium List 1 Accent 1" w:uiPriority="65"/>
+    <w:lsdException w:name="Revision" w:semiHidden="1"/>
+    <w:lsdException w:name="List Paragraph" w:uiPriority="34" w:qFormat="1"/>
+    <w:lsdException w:name="Quote" w:uiPriority="29" w:qFormat="1"/>
+    <w:lsdException w:name="Intense Quote" w:uiPriority="30" w:qFormat="1"/>
+    <w:lsdException w:name="Medium List 2 Accent 1" w:uiPriority="66"/>
+    <w:lsdException w:name="Medium Grid 1 Accent 1" w:uiPriority="67"/>
+    <w:lsdException w:name="Medium Grid 2 Accent 1" w:uiPriority="68"/>
+    <w:lsdException w:name="Medium Grid 3 Accent 1" w:uiPriority="69"/>
+    <w:lsdException w:name="Dark List Accent 1" w:uiPriority="70"/>
+    <w:lsdException w:name="Colorful Shading Accent 1" w:uiPriority="71"/>
+    <w:lsdException w:name="Colorful List Accent 1" w:uiPriority="72"/>
+    <w:lsdException w:name="Colorful Grid Accent 1" w:uiPriority="73"/>
+    <w:lsdException w:name="Light Shading Accent 2" w:uiPriority="60"/>
+    <w:lsdException w:name="Light List Accent 2" w:uiPriority="61"/>
+    <w:lsdException w:name="Light Grid Accent 2" w:uiPriority="62"/>
+    <w:lsdException w:name="Medium Shading 1 Accent 2" w:uiPriority="63"/>
+    <w:lsdException w:name="Medium Shading 2 Accent 2" w:uiPriority="64"/>
+    <w:lsdException w:name="Medium List 1 Accent 2" w:uiPriority="65"/>
+    <w:lsdException w:name="Medium List 2 Accent 2" w:uiPriority="66"/>
+    <w:lsdException w:name="Medium Grid 1 Accent 2" w:uiPriority="67"/>
+    <w:lsdException w:name="Medium Grid 2 Accent 2" w:uiPriority="68"/>
+    <w:lsdException w:name="Medium Grid 3 Accent 2" w:uiPriority="69"/>
+    <w:lsdException w:name="Dark List Accent 2" w:uiPriority="70"/>
+    <w:lsdException w:name="Colorful Shading Accent 2" w:uiPriority="71"/>
+    <w:lsdException w:name="Colorful List Accent 2" w:uiPriority="72"/>
+    <w:lsdException w:name="Colorful Grid Accent 2" w:uiPriority="73"/>
+    <w:lsdException w:name="Light Shading Accent 3" w:uiPriority="60"/>
+    <w:lsdException w:name="Light List Accent 3" w:uiPriority="61"/>
+    <w:lsdException w:name="Light Grid Accent 3" w:uiPriority="62"/>
+    <w:lsdException w:name="Medium Shading 1 Accent 3" w:uiPriority="63"/>
+    <w:lsdException w:name="Medium Shading 2 Accent 3" w:uiPriority="64"/>
+    <w:lsdException w:name="Medium List 1 Accent 3" w:uiPriority="65"/>
+    <w:lsdException w:name="Medium List 2 Accent 3" w:uiPriority="66"/>
+    <w:lsdException w:name="Medium Grid 1 Accent 3" w:uiPriority="67"/>
+    <w:lsdException w:name="Medium Grid 2 Accent 3" w:uiPriority="68"/>
+    <w:lsdException w:name="Medium Grid 3 Accent 3" w:uiPriority="69"/>
+    <w:lsdException w:name="Dark List Accent 3" w:uiPriority="70"/>
+    <w:lsdException w:name="Colorful Shading Accent 3" w:uiPriority="71"/>
+    <w:lsdException w:name="Colorful List Accent 3" w:uiPriority="72"/>
+    <w:lsdException w:name="Colorful Grid Accent 3" w:uiPriority="73"/>
+    <w:lsdException w:name="Light Shading Accent 4" w:uiPriority="60"/>
+    <w:lsdException w:name="Light List Accent 4" w:uiPriority="61"/>
+    <w:lsdException w:name="Light Grid Accent 4" w:uiPriority="62"/>
+    <w:lsdException w:name="Medium Shading 1 Accent 4" w:uiPriority="63"/>
+    <w:lsdException w:name="Medium Shading 2 Accent 4" w:uiPriority="64"/>
+    <w:lsdException w:name="Medium List 1 Accent 4" w:uiPriority="65"/>
+    <w:lsdException w:name="Medium List 2 Accent 4" w:uiPriority="66"/>
+    <w:lsdException w:name="Medium Grid 1 Accent 4" w:uiPriority="67"/>
+    <w:lsdException w:name="Medium Grid 2 Accent 4" w:uiPriority="68"/>
+    <w:lsdException w:name="Medium Grid 3 Accent 4" w:uiPriority="69"/>
+    <w:lsdException w:name="Dark List Accent 4" w:uiPriority="70"/>
+    <w:lsdException w:name="Colorful Shading Accent 4" w:uiPriority="71"/>
+    <w:lsdException w:name="Colorful List Accent 4" w:uiPriority="72"/>
+    <w:lsdException w:name="Colorful Grid Accent 4" w:uiPriority="73"/>
+    <w:lsdException w:name="Light Shading Accent 5" w:uiPriority="60"/>
+    <w:lsdException w:name="Light List Accent 5" w:uiPriority="61"/>
+    <w:lsdException w:name="Light Grid Accent 5" w:uiPriority="62"/>
+    <w:lsdException w:name="Medium Shading 1 Accent 5" w:uiPriority="63"/>
+    <w:lsdException w:name="Medium Shading 2 Accent 5" w:uiPriority="64"/>
+    <w:lsdException w:name="Medium List 1 Accent 5" w:uiPriority="65"/>
+    <w:lsdException w:name="Medium List 2 Accent 5" w:uiPriority="66"/>
+    <w:lsdException w:name="Medium Grid 1 Accent 5" w:uiPriority="67"/>
+    <w:lsdException w:name="Medium Grid 2 Accent 5" w:uiPriority="68"/>
+    <w:lsdException w:name="Medium Grid 3 Accent 5" w:uiPriority="69"/>
+    <w:lsdException w:name="Dark List Accent 5" w:uiPriority="70"/>
+    <w:lsdException w:name="Colorful Shading Accent 5" w:uiPriority="71"/>
+    <w:lsdException w:name="Colorful List Accent 5" w:uiPriority="72"/>
+    <w:lsdException w:name="Colorful Grid Accent 5" w:uiPriority="73"/>
+    <w:lsdException w:name="Light Shading Accent 6" w:uiPriority="60"/>
+    <w:lsdException w:name="Light List Accent 6" w:uiPriority="61"/>
+    <w:lsdException w:name="Light Grid Accent 6" w:uiPriority="62"/>
+    <w:lsdException w:name="Medium Shading 1 Accent 6" w:uiPriority="63"/>
+    <w:lsdException w:name="Medium Shading 2 Accent 6" w:uiPriority="64"/>
+    <w:lsdException w:name="Medium List 1 Accent 6" w:uiPriority="65"/>
+    <w:lsdException w:name="Medium List 2 Accent 6" w:uiPriority="66"/>
+    <w:lsdException w:name="Medium Grid 1 Accent 6" w:uiPriority="67"/>
+    <w:lsdException w:name="Medium Grid 2 Accent 6" w:uiPriority="68"/>
+    <w:lsdException w:name="Medium Grid 3 Accent 6" w:uiPriority="69"/>
+    <w:lsdException w:name="Dark List Accent 6" w:uiPriority="70"/>
+    <w:lsdException w:name="Colorful Shading Accent 6" w:uiPriority="71"/>
+    <w:lsdException w:name="Colorful List Accent 6" w:uiPriority="72"/>
+    <w:lsdException w:name="Colorful Grid Accent 6" w:uiPriority="73"/>
+    <w:lsdException w:name="Subtle Emphasis" w:uiPriority="19" w:qFormat="1"/>
+    <w:lsdException w:name="Intense Emphasis" w:uiPriority="21" w:qFormat="1"/>
+    <w:lsdException w:name="Subtle Reference" w:uiPriority="31" w:qFormat="1"/>
+    <w:lsdException w:name="Intense Reference" w:uiPriority="32" w:qFormat="1"/>
+    <w:lsdException w:name="Book Title" w:uiPriority="33" w:qFormat="1"/>
+    <w:lsdException w:name="Bibliography" w:semiHidden="1" w:uiPriority="37" w:unhideWhenUsed="1"/>
+    <w:lsdException w:name="TOC Heading" w:semiHidden="1" w:uiPriority="39" w:unhideWhenUsed="1" w:qFormat="1"/>
+    <w:lsdException w:name="Plain Table 1" w:uiPriority="41"/>
+    <w:lsdException w:name="Plain Table 2" w:uiPriority="42"/>
+    <w:lsdException w:name="Plain Table 3" w:uiPriority="43"/>
+    <w:lsdException w:name="Plain Table 4" w:uiPriority="44"/>
+    <w:lsdException w:name="Plain Table 5" w:uiPriority="45"/>
+    <w:lsdException w:name="Grid Table Light" w:uiPriority="40"/>
+    <w:lsdException w:name="Grid Table 1 Light" w:uiPriority="46"/>
+    <w:lsdException w:name="Grid Table 2" w:uiPriority="47"/>
+    <w:lsdException w:name="Grid Table 3" w:uiPriority="48"/>
+    <w:lsdException w:name="Grid Table 4" w:uiPriority="49"/>
+    <w:lsdException w:name="Grid Table 5 Dark" w:uiPriority="50"/>
+    <w:lsdException w:name="Grid Table 6 Colorful" w:uiPriority="51"/>
+    <w:lsdException w:name="Grid Table 7 Colorful" w:uiPriority="52"/>
+    <w:lsdException w:name="Grid Table 1 Light Accent 1" w:uiPriority="46"/>
+    <w:lsdException w:name="Grid Table 2 Accent 1" w:uiPriority="47"/>
+    <w:lsdException w:name="Grid Table 3 Accent 1" w:uiPriority="48"/>
+    <w:lsdException w:name="Grid Table 4 Accent 1" w:uiPriority="49"/>
+    <w:lsdException w:name="Grid Table 5 Dark Accent 1" w:uiPriority="50"/>
+    <w:lsdException w:name="Grid Table 6 Colorful Accent 1" w:uiPriority="51"/>
+    <w:lsdException w:name="Grid Table 7 Colorful Accent 1" w:uiPriority="52"/>
+    <w:lsdException w:name="Grid Table 1 Light Accent 2" w:uiPriority="46"/>
+    <w:lsdException w:name="Grid Table 2 Accent 2" w:uiPriority="47"/>
+    <w:lsdException w:name="Grid Table 3 Accent 2" w:uiPriority="48"/>
+    <w:lsdException w:name="Grid Table 4 Accent 2" w:uiPriority="49"/>
+    <w:lsdException w:name="Grid Table 5 Dark Accent 2" w:uiPriority="50"/>
+    <w:lsdException w:name="Grid Table 6 Colorful Accent 2" w:uiPriority="51"/>
+    <w:lsdException w:name="Grid Table 7 Colorful Accent 2" w:uiPriority="52"/>
+    <w:lsdException w:name="Grid Table 1 Light Accent 3" w:uiPriority="46"/>
+    <w:lsdException w:name="Grid Table 2 Accent 3" w:uiPriority="47"/>
+    <w:lsdException w:name="Grid Table 3 Accent 3" w:uiPriority="48"/>
+    <w:lsdException w:name="Grid Table 4 Accent 3" w:uiPriority="49"/>
+    <w:lsdException w:name="Grid Table 5 Dark Accent 3" w:uiPriority="50"/>
+    <w:lsdException w:name="Grid Table 6 Colorful Accent 3" w:uiPriority="51"/>
+    <w:lsdException w:name="Grid Table 7 Colorful Accent 3" w:uiPriority="52"/>
+    <w:lsdException w:name="Grid Table 1 Light Accent 4" w:uiPriority="46"/>
+    <w:lsdException w:name="Grid Table 2 Accent 4" w:uiPriority="47"/>
+    <w:lsdException w:name="Grid Table 3 Accent 4" w:uiPriority="48"/>
+    <w:lsdException w:name="Grid Table 4 Accent 4" w:uiPriority="49"/>
+    <w:lsdException w:name="Grid Table 5 Dark Accent 4" w:uiPriority="50"/>
+    <w:lsdException w:name="Grid Table 6 Colorful Accent 4" w:uiPriority="51"/>
+    <w:lsdException w:name="Grid Table 7 Colorful Accent 4" w:uiPriority="52"/>
+    <w:lsdException w:name="Grid Table 1 Light Accent 5" w:uiPriority="46"/>
+    <w:lsdException w:name="Grid Table 2 Accent 5" w:uiPriority="47"/>
+    <w:lsdException w:name="Grid Table 3 Accent 5" w:uiPriority="48"/>
+    <w:lsdException w:name="Grid Table 4 Accent 5" w:uiPriority="49"/>
+    <w:lsdException w:name="Grid Table 5 Dark Accent 5" w:uiPriority="50"/>
+    <w:lsdException w:name="Grid Table 6 Colorful Accent 5" w:uiPriority="51"/>
+    <w:lsdException w:name="Grid Table 7 Colorful Accent 5" w:uiPriority="52"/>
+    <w:lsdException w:name="Grid Table 1 Light Accent 6" w:uiPriority="46"/>
+    <w:lsdException w:name="Grid Table 2 Accent 6" w:uiPriority="47"/>
+    <w:lsdException w:name="Grid Table 3 Accent 6" w:uiPriority="48"/>
+    <w:lsdException w:name="Grid Table 4 Accent 6" w:uiPriority="49"/>
+    <w:lsdException w:name="Grid Table 5 Dark Accent 6" w:uiPriority="50"/>
+    <w:lsdException w:name="Grid Table 6 Colorful Accent 6" w:uiPriority="51"/>
+    <w:lsdException w:name="Grid Table 7 Colorful Accent 6" w:uiPriority="52"/>
+    <w:lsdException w:name="List Table 1 Light" w:uiPriority="46"/>
+    <w:lsdException w:name="List Table 2" w:uiPriority="47"/>
+    <w:lsdException w:name="List Table 3" w:uiPriority="48"/>
+    <w:lsdException w:name="List Table 4" w:uiPriority="49"/>
+    <w:lsdException w:name="List Table 5 Dark" w:uiPriority="50"/>
+    <w:lsdException w:name="List Table 6 Colorful" w:uiPriority="51"/>
+    <w:lsdException w:name="List Table 7 Colorful" w:uiPriority="52"/>
+    <w:lsdException w:name="List Table 1 Light Accent 1" w:uiPriority="46"/>
+    <w:lsdException w:name="List Table 2 Accent 1" w:uiPriority="47"/>
+    <w:lsdException w:name="List Table 3 Accent 1" w:uiPriority="48"/>
+    <w:lsdException w:name="List Table 4 Accent 1" w:uiPriority="49"/>
+    <w:lsdException w:name="List Table 5 Dark Accent 1" w:uiPriority="50"/>
+    <w:lsdException w:name="List Table 6 Colorful Accent 1" w:uiPriority="51"/>
+    <w:lsdException w:name="List Table 7 Colorful Accent 1" w:uiPriority="52"/>
+    <w:lsdException w:name="List Table 1 Light Accent 2" w:uiPriority="46"/>
+    <w:lsdException w:name="List Table 2 Accent 2" w:uiPriority="47"/>
+    <w:lsdException w:name="List Table 3 Accent 2" w:uiPriority="48"/>
+    <w:lsdException w:name="List Table 4 Accent 2" w:uiPriority="49"/>
+    <w:lsdException w:name="List Table 5 Dark Accent 2" w:uiPriority="50"/>
+    <w:lsdException w:name="List Table 6 Colorful Accent 2" w:uiPriority="51"/>
+    <w:lsdException w:name="List Table 7 Colorful Accent 2" w:uiPriority="52"/>
+    <w:lsdException w:name="List Table 1 Light Accent 3" w:uiPriority="46"/>
+    <w:lsdException w:name="List Table 2 Accent 3" w:uiPriority="47"/>
+    <w:lsdException w:name="List Table 3 Accent 3" w:uiPriority="48"/>
+    <w:lsdException w:name="List Table 4 Accent 3" w:uiPriority="49"/>
+    <w:lsdException w:name="List Table 5 Dark Accent 3" w:uiPriority="50"/>
+    <w:lsdException w:name="List Table 6 Colorful Accent 3" w:uiPriority="51"/>
+    <w:lsdException w:name="List Table 7 Colorful Accent 3" w:uiPriority="52"/>
+    <w:lsdException w:name="List Table 1 Light Accent 4" w:uiPriority="46"/>
+    <w:lsdException w:name="List Table 2 Accent 4" w:uiPriority="47"/>
+    <w:lsdException w:name="List Table 3 Accent 4" w:uiPriority="48"/>
+    <w:lsdException w:name="List Table 4 Accent 4" w:uiPriority="49"/>
+    <w:lsdException w:name="List Table 5 Dark Accent 4" w:uiPriority="50"/>
+    <w:lsdException w:name="List Table 6 Colorful Accent 4" w:uiPriority="51"/>
+    <w:lsdException w:name="List Table 7 Colorful Accent 4" w:uiPriority="52"/>
+    <w:lsdException w:name="List Table 1 Light Accent 5" w:uiPriority="46"/>
+    <w:lsdException w:name="List Table 2 Accent 5" w:uiPriority="47"/>
+    <w:lsdException w:name="List Table 3 Accent 5" w:uiPriority="48"/>
+    <w:lsdException w:name="List Table 4 Accent 5" w:uiPriority="49"/>
+    <w:lsdException w:name="List Table 5 Dark Accent 5" w:uiPriority="50"/>
+    <w:lsdException w:name="List Table 6 Colorful Accent 5" w:uiPriority="51"/>
+    <w:lsdException w:name="List Table 7 Colorful Accent 5" w:uiPriority="52"/>
+    <w:lsdException w:name="List Table 1 Light Accent 6" w:uiPriority="46"/>
+    <w:lsdException w:name="List Table 2 Accent 6" w:uiPriority="47"/>
+    <w:lsdException w:name="List Table 3 Accent 6" w:uiPriority="48"/>
+    <w:lsdException w:name="List Table 4 Accent 6" w:uiPriority="49"/>
+    <w:lsdException w:name="List Table 5 Dark Accent 6" w:uiPriority="50"/>
+    <w:lsdException w:name="List Table 6 Colorful Accent 6" w:uiPriority="51"/>
+    <w:lsdException w:name="List Table 7 Colorful Accent 6" w:uiPriority="52"/>
   </w:latentStyles>
   <w:style w:type="paragraph" w:default="1" w:styleId="Normal">
     <w:name w:val="Normal"/>
@@ -17873,7 +18084,7 @@
   <a:extraClrSchemeLst/>
   <a:extLst>
     <a:ext uri="{05A4C25C-085E-4340-85A3-A5531E510DB2}">
-      <thm15:themeFamily xmlns:thm15="http://schemas.microsoft.com/office/thememl/2012/main" xmlns="" name="Office Theme" id="{62F939B6-93AF-4DB8-9C6B-D6C7DFDC589F}" vid="{4A3C46E8-61CC-4603-A589-7422A47A8E4A}"/>
+      <thm15:themeFamily xmlns:thm15="http://schemas.microsoft.com/office/thememl/2012/main" name="Office Theme" id="{62F939B6-93AF-4DB8-9C6B-D6C7DFDC589F}" vid="{4A3C46E8-61CC-4603-A589-7422A47A8E4A}"/>
     </a:ext>
   </a:extLst>
 </a:theme>
@@ -17903,7 +18114,7 @@
 </file>
 
 <file path=customXml/itemProps2.xml><?xml version="1.0" encoding="utf-8"?>
-<ds:datastoreItem xmlns:ds="http://schemas.openxmlformats.org/officeDocument/2006/customXml" ds:itemID="{8BD79161-BF2F-854C-BC78-65A152D7ABA2}">
+<ds:datastoreItem xmlns:ds="http://schemas.openxmlformats.org/officeDocument/2006/customXml" ds:itemID="{B18BA676-9E1D-7849-A6EB-8EB02F0E5054}">
   <ds:schemaRefs>
     <ds:schemaRef ds:uri="http://schemas.openxmlformats.org/officeDocument/2006/bibliography"/>
   </ds:schemaRefs>

</xml_diff>